<commit_message>
more on OuLiPo conversion to/from docx
</commit_message>
<xml_diff>
--- a/profiles/oulipo/docx/template.docx
+++ b/profiles/oulipo/docx/template.docx
@@ -7,12 +7,16 @@
       <w:bookmarkEnd w:id="0"/>
     </w:p>
     <w:sectPr>
-      <w:footerReference w:type="even" r:id="rId8"/>
-      <w:footerReference w:type="default" r:id="rId9"/>
-      <w:pgSz w:w="11906" w:h="16838"/>
-      <w:pgMar w:top="1418" w:right="1418" w:bottom="1418" w:left="1418" w:header="709" w:footer="709" w:gutter="0"/>
-      <w:pgNumType w:start="96"/>
-      <w:cols w:space="708"/>
+      <w:headerReference w:type="even" r:id="rId8"/>
+      <w:headerReference w:type="default" r:id="rId9"/>
+      <w:footerReference w:type="even" r:id="rId10"/>
+      <w:footerReference w:type="default" r:id="rId11"/>
+      <w:headerReference w:type="first" r:id="rId12"/>
+      <w:footerReference w:type="first" r:id="rId13"/>
+      <w:pgSz w:w="12240" w:h="15840"/>
+      <w:pgMar w:top="1440" w:right="1440" w:bottom="1440" w:left="1440" w:header="720" w:footer="720" w:gutter="0"/>
+      <w:cols w:space="720"/>
+      <w:titlePg/>
       <w:docGrid w:linePitch="360"/>
     </w:sectPr>
   </w:body>
@@ -23,17 +27,27 @@
 <w:endnotes xmlns:wpc="http://schemas.microsoft.com/office/word/2010/wordprocessingCanvas" xmlns:mo="http://schemas.microsoft.com/office/mac/office/2008/main" xmlns:mc="http://schemas.openxmlformats.org/markup-compatibility/2006" xmlns:mv="urn:schemas-microsoft-com:mac:vml" xmlns:o="urn:schemas-microsoft-com:office:office" xmlns:r="http://schemas.openxmlformats.org/officeDocument/2006/relationships" xmlns:m="http://schemas.openxmlformats.org/officeDocument/2006/math" xmlns:v="urn:schemas-microsoft-com:vml" xmlns:wp14="http://schemas.microsoft.com/office/word/2010/wordprocessingDrawing" xmlns:wp="http://schemas.openxmlformats.org/drawingml/2006/wordprocessingDrawing" xmlns:w10="urn:schemas-microsoft-com:office:word" xmlns:w="http://schemas.openxmlformats.org/wordprocessingml/2006/main" xmlns:w14="http://schemas.microsoft.com/office/word/2010/wordml" xmlns:wpg="http://schemas.microsoft.com/office/word/2010/wordprocessingGroup" xmlns:wpi="http://schemas.microsoft.com/office/word/2010/wordprocessingInk" xmlns:wne="http://schemas.microsoft.com/office/word/2006/wordml" xmlns:wps="http://schemas.microsoft.com/office/word/2010/wordprocessingShape" mc:Ignorable="w14 wp14">
   <w:endnote w:type="separator" w:id="-1">
     <w:p>
+      <w:pPr>
+        <w:spacing w:after="0"/>
+      </w:pPr>
       <w:r>
         <w:separator/>
       </w:r>
     </w:p>
+    <w:p/>
+    <w:p/>
   </w:endnote>
   <w:endnote w:type="continuationSeparator" w:id="0">
     <w:p>
+      <w:pPr>
+        <w:spacing w:after="0"/>
+      </w:pPr>
       <w:r>
         <w:continuationSeparator/>
       </w:r>
     </w:p>
+    <w:p/>
+    <w:p/>
   </w:endnote>
 </w:endnotes>
 </file>
@@ -43,34 +57,34 @@
   <w:p>
     <w:pPr>
       <w:pStyle w:val="Footer"/>
-      <w:framePr w:wrap="around" w:vAnchor="text" w:hAnchor="margin" w:xAlign="center" w:y="1"/>
-      <w:rPr>
-        <w:rStyle w:val="PageNumber"/>
-      </w:rPr>
     </w:pPr>
     <w:r>
-      <w:rPr>
-        <w:rStyle w:val="PageNumber"/>
-      </w:rPr>
       <w:fldChar w:fldCharType="begin"/>
     </w:r>
     <w:r>
-      <w:rPr>
-        <w:rStyle w:val="PageNumber"/>
-      </w:rPr>
-      <w:instrText xml:space="preserve">PAGE  </w:instrText>
+      <w:instrText xml:space="preserve"> PAGE \* MERGEFORMAT </w:instrText>
     </w:r>
     <w:r>
-      <w:rPr>
-        <w:rStyle w:val="PageNumber"/>
+      <w:fldChar w:fldCharType="separate"/>
+    </w:r>
+    <w:r>
+      <w:rPr>
+        <w:noProof/>
+      </w:rPr>
+      <w:t>1</w:t>
+    </w:r>
+    <w:r>
+      <w:rPr>
+        <w:noProof/>
       </w:rPr>
       <w:fldChar w:fldCharType="end"/>
     </w:r>
-  </w:p>
-  <w:p>
-    <w:pPr>
-      <w:pStyle w:val="Footer"/>
-    </w:pPr>
+    <w:r>
+      <w:ptab w:relativeTo="margin" w:alignment="center" w:leader="none"/>
+    </w:r>
+    <w:r>
+      <w:ptab w:relativeTo="margin" w:alignment="right" w:leader="none"/>
+    </w:r>
   </w:p>
 </w:ftr>
 </file>
@@ -80,47 +94,68 @@
   <w:p>
     <w:pPr>
       <w:pStyle w:val="Footer"/>
-      <w:framePr w:wrap="around" w:vAnchor="text" w:hAnchor="margin" w:xAlign="center" w:y="1"/>
-      <w:rPr>
-        <w:rStyle w:val="PageNumber"/>
-      </w:rPr>
     </w:pPr>
     <w:r>
-      <w:rPr>
-        <w:rStyle w:val="PageNumber"/>
-      </w:rPr>
+      <w:ptab w:relativeTo="margin" w:alignment="center" w:leader="none"/>
+    </w:r>
+    <w:r>
+      <w:ptab w:relativeTo="margin" w:alignment="right" w:leader="none"/>
+    </w:r>
+    <w:r>
       <w:fldChar w:fldCharType="begin"/>
     </w:r>
     <w:r>
-      <w:rPr>
-        <w:rStyle w:val="PageNumber"/>
-      </w:rPr>
-      <w:instrText xml:space="preserve">PAGE  </w:instrText>
+      <w:instrText xml:space="preserve"> PAGE \* MERGEFORMAT </w:instrText>
     </w:r>
     <w:r>
-      <w:rPr>
-        <w:rStyle w:val="PageNumber"/>
-      </w:rPr>
       <w:fldChar w:fldCharType="separate"/>
     </w:r>
     <w:r>
       <w:rPr>
-        <w:rStyle w:val="PageNumber"/>
         <w:noProof/>
       </w:rPr>
-      <w:t>96</w:t>
+      <w:t>4</w:t>
     </w:r>
     <w:r>
       <w:rPr>
-        <w:rStyle w:val="PageNumber"/>
+        <w:noProof/>
       </w:rPr>
       <w:fldChar w:fldCharType="end"/>
     </w:r>
   </w:p>
+</w:ftr>
+</file>
+
+<file path=word/footer3.xml><?xml version="1.0" encoding="utf-8"?>
+<w:ftr xmlns:wpc="http://schemas.microsoft.com/office/word/2010/wordprocessingCanvas" xmlns:mo="http://schemas.microsoft.com/office/mac/office/2008/main" xmlns:mc="http://schemas.openxmlformats.org/markup-compatibility/2006" xmlns:mv="urn:schemas-microsoft-com:mac:vml" xmlns:o="urn:schemas-microsoft-com:office:office" xmlns:r="http://schemas.openxmlformats.org/officeDocument/2006/relationships" xmlns:m="http://schemas.openxmlformats.org/officeDocument/2006/math" xmlns:v="urn:schemas-microsoft-com:vml" xmlns:wp14="http://schemas.microsoft.com/office/word/2010/wordprocessingDrawing" xmlns:wp="http://schemas.openxmlformats.org/drawingml/2006/wordprocessingDrawing" xmlns:w10="urn:schemas-microsoft-com:office:word" xmlns:w="http://schemas.openxmlformats.org/wordprocessingml/2006/main" xmlns:w14="http://schemas.microsoft.com/office/word/2010/wordml" xmlns:wpg="http://schemas.microsoft.com/office/word/2010/wordprocessingGroup" xmlns:wpi="http://schemas.microsoft.com/office/word/2010/wordprocessingInk" xmlns:wne="http://schemas.microsoft.com/office/word/2006/wordml" xmlns:wps="http://schemas.microsoft.com/office/word/2010/wordprocessingShape" mc:Ignorable="w14 wp14">
   <w:p>
     <w:pPr>
       <w:pStyle w:val="Footer"/>
     </w:pPr>
+    <w:r>
+      <w:ptab w:relativeTo="margin" w:alignment="center" w:leader="none"/>
+    </w:r>
+    <w:r>
+      <w:fldChar w:fldCharType="begin"/>
+    </w:r>
+    <w:r>
+      <w:instrText xml:space="preserve"> PAGE \* MERGEFORMAT </w:instrText>
+    </w:r>
+    <w:r>
+      <w:fldChar w:fldCharType="separate"/>
+    </w:r>
+    <w:r>
+      <w:rPr>
+        <w:noProof/>
+      </w:rPr>
+      <w:t>1</w:t>
+    </w:r>
+    <w:r>
+      <w:rPr>
+        <w:noProof/>
+      </w:rPr>
+      <w:fldChar w:fldCharType="end"/>
+    </w:r>
   </w:p>
 </w:ftr>
 </file>
@@ -129,6 +164,9 @@
 <w:footnotes xmlns:wpc="http://schemas.microsoft.com/office/word/2010/wordprocessingCanvas" xmlns:mo="http://schemas.microsoft.com/office/mac/office/2008/main" xmlns:mc="http://schemas.openxmlformats.org/markup-compatibility/2006" xmlns:mv="urn:schemas-microsoft-com:mac:vml" xmlns:o="urn:schemas-microsoft-com:office:office" xmlns:r="http://schemas.openxmlformats.org/officeDocument/2006/relationships" xmlns:m="http://schemas.openxmlformats.org/officeDocument/2006/math" xmlns:v="urn:schemas-microsoft-com:vml" xmlns:wp14="http://schemas.microsoft.com/office/word/2010/wordprocessingDrawing" xmlns:wp="http://schemas.openxmlformats.org/drawingml/2006/wordprocessingDrawing" xmlns:w10="urn:schemas-microsoft-com:office:word" xmlns:w="http://schemas.openxmlformats.org/wordprocessingml/2006/main" xmlns:w14="http://schemas.microsoft.com/office/word/2010/wordml" xmlns:wpg="http://schemas.microsoft.com/office/word/2010/wordprocessingGroup" xmlns:wpi="http://schemas.microsoft.com/office/word/2010/wordprocessingInk" xmlns:wne="http://schemas.microsoft.com/office/word/2006/wordml" xmlns:wps="http://schemas.microsoft.com/office/word/2010/wordprocessingShape" mc:Ignorable="w14 wp14">
   <w:footnote w:type="separator" w:id="-1">
     <w:p>
+      <w:pPr>
+        <w:spacing w:after="0"/>
+      </w:pPr>
       <w:r>
         <w:separator/>
       </w:r>
@@ -136,741 +174,827 @@
   </w:footnote>
   <w:footnote w:type="continuationSeparator" w:id="0">
     <w:p>
+      <w:pPr>
+        <w:spacing w:after="0"/>
+      </w:pPr>
       <w:r>
         <w:continuationSeparator/>
       </w:r>
     </w:p>
+    <w:p/>
+    <w:p/>
   </w:footnote>
 </w:footnotes>
+</file>
+
+<file path=word/header1.xml><?xml version="1.0" encoding="utf-8"?>
+<w:hdr xmlns:wpc="http://schemas.microsoft.com/office/word/2010/wordprocessingCanvas" xmlns:mo="http://schemas.microsoft.com/office/mac/office/2008/main" xmlns:mc="http://schemas.openxmlformats.org/markup-compatibility/2006" xmlns:mv="urn:schemas-microsoft-com:mac:vml" xmlns:o="urn:schemas-microsoft-com:office:office" xmlns:r="http://schemas.openxmlformats.org/officeDocument/2006/relationships" xmlns:m="http://schemas.openxmlformats.org/officeDocument/2006/math" xmlns:v="urn:schemas-microsoft-com:vml" xmlns:wp14="http://schemas.microsoft.com/office/word/2010/wordprocessingDrawing" xmlns:wp="http://schemas.openxmlformats.org/drawingml/2006/wordprocessingDrawing" xmlns:w10="urn:schemas-microsoft-com:office:word" xmlns:w="http://schemas.openxmlformats.org/wordprocessingml/2006/main" xmlns:w14="http://schemas.microsoft.com/office/word/2010/wordml" xmlns:wpg="http://schemas.microsoft.com/office/word/2010/wordprocessingGroup" xmlns:wpi="http://schemas.microsoft.com/office/word/2010/wordprocessingInk" xmlns:wne="http://schemas.microsoft.com/office/word/2006/wordml" xmlns:wps="http://schemas.microsoft.com/office/word/2010/wordprocessingShape" mc:Ignorable="w14 wp14">
+  <w:p>
+    <w:r>
+      <w:t xml:space="preserve"> </w:t>
+    </w:r>
+  </w:p>
+</w:hdr>
+</file>
+
+<file path=word/header2.xml><?xml version="1.0" encoding="utf-8"?>
+<w:hdr xmlns:wpc="http://schemas.microsoft.com/office/word/2010/wordprocessingCanvas" xmlns:mo="http://schemas.microsoft.com/office/mac/office/2008/main" xmlns:mc="http://schemas.openxmlformats.org/markup-compatibility/2006" xmlns:mv="urn:schemas-microsoft-com:mac:vml" xmlns:o="urn:schemas-microsoft-com:office:office" xmlns:r="http://schemas.openxmlformats.org/officeDocument/2006/relationships" xmlns:m="http://schemas.openxmlformats.org/officeDocument/2006/math" xmlns:v="urn:schemas-microsoft-com:vml" xmlns:wp14="http://schemas.microsoft.com/office/word/2010/wordprocessingDrawing" xmlns:wp="http://schemas.openxmlformats.org/drawingml/2006/wordprocessingDrawing" xmlns:w10="urn:schemas-microsoft-com:office:word" xmlns:w="http://schemas.openxmlformats.org/wordprocessingml/2006/main" xmlns:w14="http://schemas.microsoft.com/office/word/2010/wordml" xmlns:wpg="http://schemas.microsoft.com/office/word/2010/wordprocessingGroup" xmlns:wpi="http://schemas.microsoft.com/office/word/2010/wordprocessingInk" xmlns:wne="http://schemas.microsoft.com/office/word/2006/wordml" xmlns:wps="http://schemas.microsoft.com/office/word/2010/wordprocessingShape" mc:Ignorable="w14 wp14">
+  <w:p>
+    <w:r>
+      <w:t xml:space="preserve"> </w:t>
+    </w:r>
+  </w:p>
+</w:hdr>
+</file>
+
+<file path=word/header3.xml><?xml version="1.0" encoding="utf-8"?>
+<w:hdr xmlns:wpc="http://schemas.microsoft.com/office/word/2010/wordprocessingCanvas" xmlns:mo="http://schemas.microsoft.com/office/mac/office/2008/main" xmlns:mc="http://schemas.openxmlformats.org/markup-compatibility/2006" xmlns:mv="urn:schemas-microsoft-com:mac:vml" xmlns:o="urn:schemas-microsoft-com:office:office" xmlns:r="http://schemas.openxmlformats.org/officeDocument/2006/relationships" xmlns:m="http://schemas.openxmlformats.org/officeDocument/2006/math" xmlns:v="urn:schemas-microsoft-com:vml" xmlns:wp14="http://schemas.microsoft.com/office/word/2010/wordprocessingDrawing" xmlns:wp="http://schemas.openxmlformats.org/drawingml/2006/wordprocessingDrawing" xmlns:w10="urn:schemas-microsoft-com:office:word" xmlns:w="http://schemas.openxmlformats.org/wordprocessingml/2006/main" xmlns:w14="http://schemas.microsoft.com/office/word/2010/wordml" xmlns:wpg="http://schemas.microsoft.com/office/word/2010/wordprocessingGroup" xmlns:wpi="http://schemas.microsoft.com/office/word/2010/wordprocessingInk" xmlns:wne="http://schemas.microsoft.com/office/word/2006/wordml" xmlns:wps="http://schemas.microsoft.com/office/word/2010/wordprocessingShape" mc:Ignorable="w14 wp14">
+  <w:p>
+    <w:r>
+      <w:t xml:space="preserve"> </w:t>
+    </w:r>
+  </w:p>
+</w:hdr>
 </file>
 
 <file path=word/numbering.xml><?xml version="1.0" encoding="utf-8"?>
 <w:numbering xmlns:wpc="http://schemas.microsoft.com/office/word/2010/wordprocessingCanvas" xmlns:mo="http://schemas.microsoft.com/office/mac/office/2008/main" xmlns:mc="http://schemas.openxmlformats.org/markup-compatibility/2006" xmlns:mv="urn:schemas-microsoft-com:mac:vml" xmlns:o="urn:schemas-microsoft-com:office:office" xmlns:r="http://schemas.openxmlformats.org/officeDocument/2006/relationships" xmlns:m="http://schemas.openxmlformats.org/officeDocument/2006/math" xmlns:v="urn:schemas-microsoft-com:vml" xmlns:wp14="http://schemas.microsoft.com/office/word/2010/wordprocessingDrawing" xmlns:wp="http://schemas.openxmlformats.org/drawingml/2006/wordprocessingDrawing" xmlns:w10="urn:schemas-microsoft-com:office:word" xmlns:w="http://schemas.openxmlformats.org/wordprocessingml/2006/main" xmlns:w14="http://schemas.microsoft.com/office/word/2010/wordml" xmlns:wpg="http://schemas.microsoft.com/office/word/2010/wordprocessingGroup" xmlns:wpi="http://schemas.microsoft.com/office/word/2010/wordprocessingInk" xmlns:wne="http://schemas.microsoft.com/office/word/2006/wordml" xmlns:wps="http://schemas.microsoft.com/office/word/2010/wordprocessingShape" mc:Ignorable="w14 wp14">
   <w:abstractNum w:abstractNumId="0">
-    <w:nsid w:val="01954F57"/>
-    <w:multiLevelType w:val="hybridMultilevel"/>
-    <w:tmpl w:val="1C30A0E8"/>
-    <w:lvl w:ilvl="0" w:tplc="91C6FA76">
-      <w:numFmt w:val="bullet"/>
-      <w:lvlText w:val="-"/>
-      <w:lvlJc w:val="left"/>
-      <w:pPr>
-        <w:ind w:left="720" w:hanging="360"/>
-      </w:pPr>
-      <w:rPr>
-        <w:rFonts w:ascii="Times New Roman" w:eastAsia="Times New Roman" w:hAnsi="Times New Roman" w:cs="Times New Roman" w:hint="default"/>
-      </w:rPr>
-    </w:lvl>
-    <w:lvl w:ilvl="1" w:tplc="04090003" w:tentative="1">
-      <w:start w:val="1"/>
-      <w:numFmt w:val="bullet"/>
-      <w:lvlText w:val="o"/>
-      <w:lvlJc w:val="left"/>
-      <w:pPr>
-        <w:ind w:left="1440" w:hanging="360"/>
-      </w:pPr>
-      <w:rPr>
-        <w:rFonts w:ascii="Courier New" w:hAnsi="Courier New" w:hint="default"/>
-      </w:rPr>
-    </w:lvl>
-    <w:lvl w:ilvl="2" w:tplc="04090005" w:tentative="1">
-      <w:start w:val="1"/>
-      <w:numFmt w:val="bullet"/>
-      <w:lvlText w:val=""/>
-      <w:lvlJc w:val="left"/>
-      <w:pPr>
-        <w:ind w:left="2160" w:hanging="360"/>
-      </w:pPr>
-      <w:rPr>
-        <w:rFonts w:ascii="Wingdings" w:hAnsi="Wingdings" w:hint="default"/>
-      </w:rPr>
-    </w:lvl>
-    <w:lvl w:ilvl="3" w:tplc="04090001" w:tentative="1">
-      <w:start w:val="1"/>
-      <w:numFmt w:val="bullet"/>
-      <w:lvlText w:val=""/>
-      <w:lvlJc w:val="left"/>
-      <w:pPr>
-        <w:ind w:left="2880" w:hanging="360"/>
-      </w:pPr>
-      <w:rPr>
-        <w:rFonts w:ascii="Symbol" w:hAnsi="Symbol" w:hint="default"/>
-      </w:rPr>
-    </w:lvl>
-    <w:lvl w:ilvl="4" w:tplc="04090003" w:tentative="1">
-      <w:start w:val="1"/>
-      <w:numFmt w:val="bullet"/>
-      <w:lvlText w:val="o"/>
-      <w:lvlJc w:val="left"/>
-      <w:pPr>
-        <w:ind w:left="3600" w:hanging="360"/>
-      </w:pPr>
-      <w:rPr>
-        <w:rFonts w:ascii="Courier New" w:hAnsi="Courier New" w:hint="default"/>
-      </w:rPr>
-    </w:lvl>
-    <w:lvl w:ilvl="5" w:tplc="04090005" w:tentative="1">
-      <w:start w:val="1"/>
-      <w:numFmt w:val="bullet"/>
-      <w:lvlText w:val=""/>
-      <w:lvlJc w:val="left"/>
-      <w:pPr>
-        <w:ind w:left="4320" w:hanging="360"/>
-      </w:pPr>
-      <w:rPr>
-        <w:rFonts w:ascii="Wingdings" w:hAnsi="Wingdings" w:hint="default"/>
-      </w:rPr>
-    </w:lvl>
-    <w:lvl w:ilvl="6" w:tplc="04090001" w:tentative="1">
-      <w:start w:val="1"/>
-      <w:numFmt w:val="bullet"/>
-      <w:lvlText w:val=""/>
-      <w:lvlJc w:val="left"/>
-      <w:pPr>
-        <w:ind w:left="5040" w:hanging="360"/>
-      </w:pPr>
-      <w:rPr>
-        <w:rFonts w:ascii="Symbol" w:hAnsi="Symbol" w:hint="default"/>
-      </w:rPr>
-    </w:lvl>
-    <w:lvl w:ilvl="7" w:tplc="04090003" w:tentative="1">
-      <w:start w:val="1"/>
-      <w:numFmt w:val="bullet"/>
-      <w:lvlText w:val="o"/>
-      <w:lvlJc w:val="left"/>
-      <w:pPr>
-        <w:ind w:left="5760" w:hanging="360"/>
-      </w:pPr>
-      <w:rPr>
-        <w:rFonts w:ascii="Courier New" w:hAnsi="Courier New" w:hint="default"/>
-      </w:rPr>
-    </w:lvl>
-    <w:lvl w:ilvl="8" w:tplc="04090005" w:tentative="1">
-      <w:start w:val="1"/>
-      <w:numFmt w:val="bullet"/>
-      <w:lvlText w:val=""/>
-      <w:lvlJc w:val="left"/>
-      <w:pPr>
-        <w:ind w:left="6480" w:hanging="360"/>
-      </w:pPr>
-      <w:rPr>
-        <w:rFonts w:ascii="Wingdings" w:hAnsi="Wingdings" w:hint="default"/>
+    <w:nsid w:val="14931167"/>
+    <w:multiLevelType w:val="multilevel"/>
+    <w:tmpl w:val="7AF0EAA2"/>
+    <w:name w:val="heading"/>
+    <w:lvl w:ilvl="0">
+      <w:start w:val="1"/>
+      <w:numFmt w:val="decimal"/>
+      <w:pStyle w:val="Heading1"/>
+      <w:lvlText w:val="%1"/>
+      <w:lvlJc w:val="left"/>
+      <w:pPr>
+        <w:ind w:left="432" w:hanging="432"/>
+      </w:pPr>
+      <w:rPr>
+        <w:rFonts w:hint="default"/>
+      </w:rPr>
+    </w:lvl>
+    <w:lvl w:ilvl="1">
+      <w:start w:val="1"/>
+      <w:numFmt w:val="decimal"/>
+      <w:pStyle w:val="Heading2"/>
+      <w:lvlText w:val="%1.%2"/>
+      <w:lvlJc w:val="left"/>
+      <w:pPr>
+        <w:ind w:left="648" w:hanging="648"/>
+      </w:pPr>
+      <w:rPr>
+        <w:rFonts w:hint="default"/>
+      </w:rPr>
+    </w:lvl>
+    <w:lvl w:ilvl="2">
+      <w:start w:val="1"/>
+      <w:numFmt w:val="decimal"/>
+      <w:lvlText w:val="%1.%2.%3"/>
+      <w:lvlJc w:val="left"/>
+      <w:pPr>
+        <w:ind w:left="864" w:hanging="864"/>
+      </w:pPr>
+      <w:rPr>
+        <w:rFonts w:hint="default"/>
+      </w:rPr>
+    </w:lvl>
+    <w:lvl w:ilvl="3">
+      <w:start w:val="1"/>
+      <w:numFmt w:val="decimal"/>
+      <w:lvlText w:val="%1.%2.%3.%4"/>
+      <w:lvlJc w:val="left"/>
+      <w:pPr>
+        <w:ind w:left="1080" w:hanging="1080"/>
+      </w:pPr>
+      <w:rPr>
+        <w:rFonts w:hint="default"/>
+      </w:rPr>
+    </w:lvl>
+    <w:lvl w:ilvl="4">
+      <w:start w:val="1"/>
+      <w:numFmt w:val="decimal"/>
+      <w:lvlText w:val="%1.%2.%3.%4.%5"/>
+      <w:lvlJc w:val="left"/>
+      <w:pPr>
+        <w:ind w:left="1296" w:hanging="1296"/>
+      </w:pPr>
+      <w:rPr>
+        <w:rFonts w:hint="default"/>
+      </w:rPr>
+    </w:lvl>
+    <w:lvl w:ilvl="5">
+      <w:start w:val="1"/>
+      <w:numFmt w:val="decimal"/>
+      <w:lvlText w:val="%1.%2.%3.%4.%5.%6"/>
+      <w:lvlJc w:val="left"/>
+      <w:pPr>
+        <w:ind w:left="1512" w:hanging="1512"/>
+      </w:pPr>
+      <w:rPr>
+        <w:rFonts w:hint="default"/>
+      </w:rPr>
+    </w:lvl>
+    <w:lvl w:ilvl="6">
+      <w:start w:val="1"/>
+      <w:numFmt w:val="decimal"/>
+      <w:lvlText w:val="%1.%2.%3.%4.%5.%6.%7"/>
+      <w:lvlJc w:val="left"/>
+      <w:pPr>
+        <w:ind w:left="1728" w:hanging="1728"/>
+      </w:pPr>
+      <w:rPr>
+        <w:rFonts w:hint="default"/>
+      </w:rPr>
+    </w:lvl>
+    <w:lvl w:ilvl="7">
+      <w:start w:val="1"/>
+      <w:numFmt w:val="decimal"/>
+      <w:lvlText w:val="%1.%2.%3.%4.%5.%6.%7.%8"/>
+      <w:lvlJc w:val="left"/>
+      <w:pPr>
+        <w:ind w:left="1944" w:hanging="1944"/>
+      </w:pPr>
+      <w:rPr>
+        <w:rFonts w:hint="default"/>
+      </w:rPr>
+    </w:lvl>
+    <w:lvl w:ilvl="8">
+      <w:start w:val="1"/>
+      <w:numFmt w:val="decimal"/>
+      <w:lvlText w:val="%1.%2.%3.%4.%5.%6.%7.%8.%9"/>
+      <w:lvlJc w:val="left"/>
+      <w:pPr>
+        <w:ind w:left="2160" w:hanging="2160"/>
+      </w:pPr>
+      <w:rPr>
+        <w:rFonts w:hint="default"/>
       </w:rPr>
     </w:lvl>
   </w:abstractNum>
   <w:abstractNum w:abstractNumId="1">
-    <w:nsid w:val="01C75A19"/>
+    <w:nsid w:val="49DB0ED4"/>
     <w:multiLevelType w:val="hybridMultilevel"/>
-    <w:tmpl w:val="876E0D76"/>
-    <w:lvl w:ilvl="0" w:tplc="91C6FA76">
-      <w:numFmt w:val="bullet"/>
-      <w:lvlText w:val="-"/>
-      <w:lvlJc w:val="left"/>
-      <w:pPr>
-        <w:ind w:left="720" w:hanging="360"/>
-      </w:pPr>
-      <w:rPr>
-        <w:rFonts w:ascii="Times New Roman" w:eastAsia="Times New Roman" w:hAnsi="Times New Roman" w:cs="Times New Roman" w:hint="default"/>
-      </w:rPr>
-    </w:lvl>
-    <w:lvl w:ilvl="1" w:tplc="04090003">
-      <w:start w:val="1"/>
-      <w:numFmt w:val="bullet"/>
-      <w:lvlText w:val="o"/>
-      <w:lvlJc w:val="left"/>
-      <w:pPr>
-        <w:ind w:left="1440" w:hanging="360"/>
-      </w:pPr>
-      <w:rPr>
-        <w:rFonts w:ascii="Courier New" w:hAnsi="Courier New" w:hint="default"/>
-      </w:rPr>
-    </w:lvl>
-    <w:lvl w:ilvl="2" w:tplc="04090005" w:tentative="1">
-      <w:start w:val="1"/>
-      <w:numFmt w:val="bullet"/>
-      <w:lvlText w:val=""/>
-      <w:lvlJc w:val="left"/>
-      <w:pPr>
-        <w:ind w:left="2160" w:hanging="360"/>
-      </w:pPr>
-      <w:rPr>
-        <w:rFonts w:ascii="Wingdings" w:hAnsi="Wingdings" w:hint="default"/>
-      </w:rPr>
-    </w:lvl>
-    <w:lvl w:ilvl="3" w:tplc="04090001" w:tentative="1">
-      <w:start w:val="1"/>
-      <w:numFmt w:val="bullet"/>
-      <w:lvlText w:val=""/>
-      <w:lvlJc w:val="left"/>
-      <w:pPr>
-        <w:ind w:left="2880" w:hanging="360"/>
-      </w:pPr>
-      <w:rPr>
-        <w:rFonts w:ascii="Symbol" w:hAnsi="Symbol" w:hint="default"/>
-      </w:rPr>
-    </w:lvl>
-    <w:lvl w:ilvl="4" w:tplc="04090003" w:tentative="1">
-      <w:start w:val="1"/>
-      <w:numFmt w:val="bullet"/>
-      <w:lvlText w:val="o"/>
-      <w:lvlJc w:val="left"/>
-      <w:pPr>
-        <w:ind w:left="3600" w:hanging="360"/>
-      </w:pPr>
-      <w:rPr>
-        <w:rFonts w:ascii="Courier New" w:hAnsi="Courier New" w:hint="default"/>
-      </w:rPr>
-    </w:lvl>
-    <w:lvl w:ilvl="5" w:tplc="04090005" w:tentative="1">
-      <w:start w:val="1"/>
-      <w:numFmt w:val="bullet"/>
-      <w:lvlText w:val=""/>
-      <w:lvlJc w:val="left"/>
-      <w:pPr>
-        <w:ind w:left="4320" w:hanging="360"/>
-      </w:pPr>
-      <w:rPr>
-        <w:rFonts w:ascii="Wingdings" w:hAnsi="Wingdings" w:hint="default"/>
-      </w:rPr>
-    </w:lvl>
-    <w:lvl w:ilvl="6" w:tplc="04090001" w:tentative="1">
-      <w:start w:val="1"/>
-      <w:numFmt w:val="bullet"/>
-      <w:lvlText w:val=""/>
-      <w:lvlJc w:val="left"/>
-      <w:pPr>
-        <w:ind w:left="5040" w:hanging="360"/>
-      </w:pPr>
-      <w:rPr>
-        <w:rFonts w:ascii="Symbol" w:hAnsi="Symbol" w:hint="default"/>
-      </w:rPr>
-    </w:lvl>
-    <w:lvl w:ilvl="7" w:tplc="04090003" w:tentative="1">
-      <w:start w:val="1"/>
-      <w:numFmt w:val="bullet"/>
-      <w:lvlText w:val="o"/>
-      <w:lvlJc w:val="left"/>
-      <w:pPr>
-        <w:ind w:left="5760" w:hanging="360"/>
-      </w:pPr>
-      <w:rPr>
-        <w:rFonts w:ascii="Courier New" w:hAnsi="Courier New" w:hint="default"/>
-      </w:rPr>
-    </w:lvl>
-    <w:lvl w:ilvl="8" w:tplc="04090005" w:tentative="1">
-      <w:start w:val="1"/>
-      <w:numFmt w:val="bullet"/>
-      <w:lvlText w:val=""/>
-      <w:lvlJc w:val="left"/>
-      <w:pPr>
-        <w:ind w:left="6480" w:hanging="360"/>
-      </w:pPr>
-      <w:rPr>
-        <w:rFonts w:ascii="Wingdings" w:hAnsi="Wingdings" w:hint="default"/>
-      </w:rPr>
-    </w:lvl>
-  </w:abstractNum>
-  <w:abstractNum w:abstractNumId="2">
-    <w:nsid w:val="07266CEE"/>
-    <w:multiLevelType w:val="hybridMultilevel"/>
-    <w:tmpl w:val="88C2F29C"/>
-    <w:lvl w:ilvl="0" w:tplc="91C6FA76">
-      <w:numFmt w:val="bullet"/>
-      <w:lvlText w:val="-"/>
-      <w:lvlJc w:val="left"/>
-      <w:pPr>
-        <w:ind w:left="1068" w:hanging="360"/>
-      </w:pPr>
-      <w:rPr>
-        <w:rFonts w:ascii="Times New Roman" w:eastAsia="Times New Roman" w:hAnsi="Times New Roman" w:cs="Times New Roman" w:hint="default"/>
-      </w:rPr>
-    </w:lvl>
-    <w:lvl w:ilvl="1" w:tplc="04090003" w:tentative="1">
-      <w:start w:val="1"/>
-      <w:numFmt w:val="bullet"/>
-      <w:lvlText w:val="o"/>
-      <w:lvlJc w:val="left"/>
-      <w:pPr>
-        <w:ind w:left="1788" w:hanging="360"/>
-      </w:pPr>
-      <w:rPr>
-        <w:rFonts w:ascii="Courier New" w:hAnsi="Courier New" w:hint="default"/>
-      </w:rPr>
-    </w:lvl>
-    <w:lvl w:ilvl="2" w:tplc="04090005" w:tentative="1">
-      <w:start w:val="1"/>
-      <w:numFmt w:val="bullet"/>
-      <w:lvlText w:val=""/>
-      <w:lvlJc w:val="left"/>
-      <w:pPr>
-        <w:ind w:left="2508" w:hanging="360"/>
-      </w:pPr>
-      <w:rPr>
-        <w:rFonts w:ascii="Wingdings" w:hAnsi="Wingdings" w:hint="default"/>
-      </w:rPr>
-    </w:lvl>
-    <w:lvl w:ilvl="3" w:tplc="04090001" w:tentative="1">
-      <w:start w:val="1"/>
-      <w:numFmt w:val="bullet"/>
-      <w:lvlText w:val=""/>
-      <w:lvlJc w:val="left"/>
-      <w:pPr>
-        <w:ind w:left="3228" w:hanging="360"/>
-      </w:pPr>
-      <w:rPr>
-        <w:rFonts w:ascii="Symbol" w:hAnsi="Symbol" w:hint="default"/>
-      </w:rPr>
-    </w:lvl>
-    <w:lvl w:ilvl="4" w:tplc="04090003" w:tentative="1">
-      <w:start w:val="1"/>
-      <w:numFmt w:val="bullet"/>
-      <w:lvlText w:val="o"/>
-      <w:lvlJc w:val="left"/>
-      <w:pPr>
-        <w:ind w:left="3948" w:hanging="360"/>
-      </w:pPr>
-      <w:rPr>
-        <w:rFonts w:ascii="Courier New" w:hAnsi="Courier New" w:hint="default"/>
-      </w:rPr>
-    </w:lvl>
-    <w:lvl w:ilvl="5" w:tplc="04090005" w:tentative="1">
-      <w:start w:val="1"/>
-      <w:numFmt w:val="bullet"/>
-      <w:lvlText w:val=""/>
-      <w:lvlJc w:val="left"/>
-      <w:pPr>
-        <w:ind w:left="4668" w:hanging="360"/>
-      </w:pPr>
-      <w:rPr>
-        <w:rFonts w:ascii="Wingdings" w:hAnsi="Wingdings" w:hint="default"/>
-      </w:rPr>
-    </w:lvl>
-    <w:lvl w:ilvl="6" w:tplc="04090001" w:tentative="1">
-      <w:start w:val="1"/>
-      <w:numFmt w:val="bullet"/>
-      <w:lvlText w:val=""/>
-      <w:lvlJc w:val="left"/>
-      <w:pPr>
-        <w:ind w:left="5388" w:hanging="360"/>
-      </w:pPr>
-      <w:rPr>
-        <w:rFonts w:ascii="Symbol" w:hAnsi="Symbol" w:hint="default"/>
-      </w:rPr>
-    </w:lvl>
-    <w:lvl w:ilvl="7" w:tplc="04090003" w:tentative="1">
-      <w:start w:val="1"/>
-      <w:numFmt w:val="bullet"/>
-      <w:lvlText w:val="o"/>
-      <w:lvlJc w:val="left"/>
-      <w:pPr>
-        <w:ind w:left="6108" w:hanging="360"/>
-      </w:pPr>
-      <w:rPr>
-        <w:rFonts w:ascii="Courier New" w:hAnsi="Courier New" w:hint="default"/>
-      </w:rPr>
-    </w:lvl>
-    <w:lvl w:ilvl="8" w:tplc="04090005" w:tentative="1">
-      <w:start w:val="1"/>
-      <w:numFmt w:val="bullet"/>
-      <w:lvlText w:val=""/>
-      <w:lvlJc w:val="left"/>
-      <w:pPr>
-        <w:ind w:left="6828" w:hanging="360"/>
-      </w:pPr>
-      <w:rPr>
-        <w:rFonts w:ascii="Wingdings" w:hAnsi="Wingdings" w:hint="default"/>
-      </w:rPr>
-    </w:lvl>
-  </w:abstractNum>
-  <w:abstractNum w:abstractNumId="3">
-    <w:nsid w:val="10E13601"/>
-    <w:multiLevelType w:val="hybridMultilevel"/>
-    <w:tmpl w:val="49107E50"/>
-    <w:lvl w:ilvl="0" w:tplc="040C000F">
-      <w:start w:val="1"/>
-      <w:numFmt w:val="decimal"/>
-      <w:lvlText w:val="%1."/>
-      <w:lvlJc w:val="left"/>
-      <w:pPr>
-        <w:tabs>
-          <w:tab w:val="num" w:pos="720"/>
-        </w:tabs>
-        <w:ind w:left="720" w:hanging="360"/>
-      </w:pPr>
-      <w:rPr>
-        <w:rFonts w:hint="default"/>
-      </w:rPr>
-    </w:lvl>
-    <w:lvl w:ilvl="1" w:tplc="040C0019" w:tentative="1">
+    <w:tmpl w:val="3EB4F0F6"/>
+    <w:lvl w:ilvl="0" w:tplc="AB7416EE">
+      <w:start w:val="1"/>
+      <w:numFmt w:val="decimal"/>
+      <w:lvlText w:val="[%1]"/>
+      <w:lvlJc w:val="left"/>
+      <w:pPr>
+        <w:ind w:left="1080" w:hanging="1080"/>
+      </w:pPr>
+      <w:rPr>
+        <w:rFonts w:hint="default"/>
+      </w:rPr>
+    </w:lvl>
+    <w:lvl w:ilvl="1" w:tplc="F8764CB8">
       <w:start w:val="1"/>
       <w:numFmt w:val="lowerLetter"/>
       <w:lvlText w:val="%2."/>
       <w:lvlJc w:val="left"/>
       <w:pPr>
-        <w:tabs>
-          <w:tab w:val="num" w:pos="1440"/>
-        </w:tabs>
         <w:ind w:left="1440" w:hanging="360"/>
       </w:pPr>
     </w:lvl>
-    <w:lvl w:ilvl="2" w:tplc="040C001B" w:tentative="1">
+    <w:lvl w:ilvl="2" w:tplc="9FF628F6">
       <w:start w:val="1"/>
       <w:numFmt w:val="lowerRoman"/>
       <w:lvlText w:val="%3."/>
       <w:lvlJc w:val="right"/>
       <w:pPr>
-        <w:tabs>
-          <w:tab w:val="num" w:pos="2160"/>
-        </w:tabs>
         <w:ind w:left="2160" w:hanging="180"/>
       </w:pPr>
     </w:lvl>
-    <w:lvl w:ilvl="3" w:tplc="040C000F" w:tentative="1">
+    <w:lvl w:ilvl="3" w:tplc="DBCA6ADC">
       <w:start w:val="1"/>
       <w:numFmt w:val="decimal"/>
       <w:lvlText w:val="%4."/>
       <w:lvlJc w:val="left"/>
       <w:pPr>
-        <w:tabs>
-          <w:tab w:val="num" w:pos="2880"/>
-        </w:tabs>
         <w:ind w:left="2880" w:hanging="360"/>
       </w:pPr>
     </w:lvl>
-    <w:lvl w:ilvl="4" w:tplc="040C0019" w:tentative="1">
+    <w:lvl w:ilvl="4" w:tplc="15B2D614">
       <w:start w:val="1"/>
       <w:numFmt w:val="lowerLetter"/>
       <w:lvlText w:val="%5."/>
       <w:lvlJc w:val="left"/>
       <w:pPr>
-        <w:tabs>
-          <w:tab w:val="num" w:pos="3600"/>
-        </w:tabs>
         <w:ind w:left="3600" w:hanging="360"/>
       </w:pPr>
     </w:lvl>
-    <w:lvl w:ilvl="5" w:tplc="040C001B" w:tentative="1">
+    <w:lvl w:ilvl="5" w:tplc="4C361BC8">
       <w:start w:val="1"/>
       <w:numFmt w:val="lowerRoman"/>
       <w:lvlText w:val="%6."/>
       <w:lvlJc w:val="right"/>
       <w:pPr>
-        <w:tabs>
-          <w:tab w:val="num" w:pos="4320"/>
-        </w:tabs>
         <w:ind w:left="4320" w:hanging="180"/>
       </w:pPr>
     </w:lvl>
-    <w:lvl w:ilvl="6" w:tplc="040C000F" w:tentative="1">
+    <w:lvl w:ilvl="6" w:tplc="34DA0DD4">
       <w:start w:val="1"/>
       <w:numFmt w:val="decimal"/>
       <w:lvlText w:val="%7."/>
       <w:lvlJc w:val="left"/>
       <w:pPr>
-        <w:tabs>
-          <w:tab w:val="num" w:pos="5040"/>
-        </w:tabs>
         <w:ind w:left="5040" w:hanging="360"/>
       </w:pPr>
     </w:lvl>
-    <w:lvl w:ilvl="7" w:tplc="040C0019" w:tentative="1">
+    <w:lvl w:ilvl="7" w:tplc="E4FEAA0C">
       <w:start w:val="1"/>
       <w:numFmt w:val="lowerLetter"/>
       <w:lvlText w:val="%8."/>
       <w:lvlJc w:val="left"/>
       <w:pPr>
-        <w:tabs>
-          <w:tab w:val="num" w:pos="5760"/>
-        </w:tabs>
         <w:ind w:left="5760" w:hanging="360"/>
       </w:pPr>
     </w:lvl>
-    <w:lvl w:ilvl="8" w:tplc="040C001B" w:tentative="1">
+    <w:lvl w:ilvl="8" w:tplc="F88E134C">
       <w:start w:val="1"/>
       <w:numFmt w:val="lowerRoman"/>
       <w:lvlText w:val="%9."/>
       <w:lvlJc w:val="right"/>
       <w:pPr>
-        <w:tabs>
-          <w:tab w:val="num" w:pos="6480"/>
-        </w:tabs>
         <w:ind w:left="6480" w:hanging="180"/>
       </w:pPr>
     </w:lvl>
   </w:abstractNum>
-  <w:abstractNum w:abstractNumId="4">
-    <w:nsid w:val="4B5E16B0"/>
+  <w:abstractNum w:abstractNumId="2">
+    <w:nsid w:val="57621B51"/>
     <w:multiLevelType w:val="hybridMultilevel"/>
-    <w:tmpl w:val="33F00CEE"/>
-    <w:lvl w:ilvl="0" w:tplc="7FFEAC5E">
-      <w:start w:val="6"/>
-      <w:numFmt w:val="bullet"/>
-      <w:lvlText w:val="-"/>
-      <w:lvlJc w:val="left"/>
-      <w:pPr>
-        <w:tabs>
-          <w:tab w:val="num" w:pos="2700"/>
-        </w:tabs>
-        <w:ind w:left="2700" w:hanging="360"/>
-      </w:pPr>
-      <w:rPr>
-        <w:rFonts w:ascii="Times New Roman" w:eastAsia="Times New Roman" w:hAnsi="Times New Roman" w:cs="Times New Roman" w:hint="default"/>
-      </w:rPr>
-    </w:lvl>
-    <w:lvl w:ilvl="1" w:tplc="040C0003" w:tentative="1">
-      <w:start w:val="1"/>
-      <w:numFmt w:val="bullet"/>
-      <w:lvlText w:val="o"/>
-      <w:lvlJc w:val="left"/>
-      <w:pPr>
-        <w:tabs>
-          <w:tab w:val="num" w:pos="3420"/>
-        </w:tabs>
-        <w:ind w:left="3420" w:hanging="360"/>
-      </w:pPr>
-      <w:rPr>
-        <w:rFonts w:ascii="Courier New" w:hAnsi="Courier New" w:hint="default"/>
-      </w:rPr>
-    </w:lvl>
-    <w:lvl w:ilvl="2" w:tplc="040C0005" w:tentative="1">
-      <w:start w:val="1"/>
-      <w:numFmt w:val="bullet"/>
-      <w:lvlText w:val=""/>
-      <w:lvlJc w:val="left"/>
-      <w:pPr>
-        <w:tabs>
-          <w:tab w:val="num" w:pos="4140"/>
-        </w:tabs>
-        <w:ind w:left="4140" w:hanging="360"/>
-      </w:pPr>
-      <w:rPr>
-        <w:rFonts w:ascii="Wingdings" w:hAnsi="Wingdings" w:hint="default"/>
-      </w:rPr>
-    </w:lvl>
-    <w:lvl w:ilvl="3" w:tplc="040C0001" w:tentative="1">
-      <w:start w:val="1"/>
-      <w:numFmt w:val="bullet"/>
-      <w:lvlText w:val=""/>
-      <w:lvlJc w:val="left"/>
-      <w:pPr>
-        <w:tabs>
-          <w:tab w:val="num" w:pos="4860"/>
-        </w:tabs>
-        <w:ind w:left="4860" w:hanging="360"/>
-      </w:pPr>
-      <w:rPr>
-        <w:rFonts w:ascii="Symbol" w:hAnsi="Symbol" w:hint="default"/>
-      </w:rPr>
-    </w:lvl>
-    <w:lvl w:ilvl="4" w:tplc="040C0003" w:tentative="1">
-      <w:start w:val="1"/>
-      <w:numFmt w:val="bullet"/>
-      <w:lvlText w:val="o"/>
-      <w:lvlJc w:val="left"/>
-      <w:pPr>
-        <w:tabs>
-          <w:tab w:val="num" w:pos="5580"/>
-        </w:tabs>
-        <w:ind w:left="5580" w:hanging="360"/>
-      </w:pPr>
-      <w:rPr>
-        <w:rFonts w:ascii="Courier New" w:hAnsi="Courier New" w:hint="default"/>
-      </w:rPr>
-    </w:lvl>
-    <w:lvl w:ilvl="5" w:tplc="040C0005" w:tentative="1">
-      <w:start w:val="1"/>
-      <w:numFmt w:val="bullet"/>
-      <w:lvlText w:val=""/>
-      <w:lvlJc w:val="left"/>
-      <w:pPr>
-        <w:tabs>
-          <w:tab w:val="num" w:pos="6300"/>
-        </w:tabs>
-        <w:ind w:left="6300" w:hanging="360"/>
-      </w:pPr>
-      <w:rPr>
-        <w:rFonts w:ascii="Wingdings" w:hAnsi="Wingdings" w:hint="default"/>
-      </w:rPr>
-    </w:lvl>
-    <w:lvl w:ilvl="6" w:tplc="040C0001" w:tentative="1">
-      <w:start w:val="1"/>
-      <w:numFmt w:val="bullet"/>
-      <w:lvlText w:val=""/>
-      <w:lvlJc w:val="left"/>
-      <w:pPr>
-        <w:tabs>
-          <w:tab w:val="num" w:pos="7020"/>
-        </w:tabs>
-        <w:ind w:left="7020" w:hanging="360"/>
-      </w:pPr>
-      <w:rPr>
-        <w:rFonts w:ascii="Symbol" w:hAnsi="Symbol" w:hint="default"/>
-      </w:rPr>
-    </w:lvl>
-    <w:lvl w:ilvl="7" w:tplc="040C0003" w:tentative="1">
-      <w:start w:val="1"/>
-      <w:numFmt w:val="bullet"/>
-      <w:lvlText w:val="o"/>
-      <w:lvlJc w:val="left"/>
-      <w:pPr>
-        <w:tabs>
-          <w:tab w:val="num" w:pos="7740"/>
-        </w:tabs>
-        <w:ind w:left="7740" w:hanging="360"/>
-      </w:pPr>
-      <w:rPr>
-        <w:rFonts w:ascii="Courier New" w:hAnsi="Courier New" w:hint="default"/>
-      </w:rPr>
-    </w:lvl>
-    <w:lvl w:ilvl="8" w:tplc="040C0005" w:tentative="1">
-      <w:start w:val="1"/>
-      <w:numFmt w:val="bullet"/>
-      <w:lvlText w:val=""/>
-      <w:lvlJc w:val="left"/>
-      <w:pPr>
-        <w:tabs>
-          <w:tab w:val="num" w:pos="8460"/>
-        </w:tabs>
-        <w:ind w:left="8460" w:hanging="360"/>
-      </w:pPr>
-      <w:rPr>
-        <w:rFonts w:ascii="Wingdings" w:hAnsi="Wingdings" w:hint="default"/>
-      </w:rPr>
-    </w:lvl>
-  </w:abstractNum>
-  <w:abstractNum w:abstractNumId="5">
-    <w:nsid w:val="72A62947"/>
-    <w:multiLevelType w:val="hybridMultilevel"/>
-    <w:tmpl w:val="AC606864"/>
-    <w:lvl w:ilvl="0" w:tplc="D110E51A">
-      <w:start w:val="4"/>
-      <w:numFmt w:val="decimal"/>
-      <w:lvlText w:val="%1."/>
-      <w:lvlJc w:val="left"/>
-      <w:pPr>
-        <w:tabs>
-          <w:tab w:val="num" w:pos="780"/>
-        </w:tabs>
-        <w:ind w:left="780" w:hanging="420"/>
-      </w:pPr>
-      <w:rPr>
-        <w:rFonts w:hint="default"/>
-      </w:rPr>
-    </w:lvl>
-    <w:lvl w:ilvl="1" w:tplc="040C0019" w:tentative="1">
+    <w:tmpl w:val="644A09A8"/>
+    <w:lvl w:ilvl="0" w:tplc="D56659B2">
+      <w:start w:val="1"/>
+      <w:numFmt w:val="decimal"/>
+      <w:suff w:val="space"/>
+      <w:lvlText w:val="Figure %1"/>
+      <w:lvlJc w:val="left"/>
+      <w:pPr>
+        <w:ind w:left="0" w:firstLine="0"/>
+      </w:pPr>
+      <w:rPr>
+        <w:rFonts w:hint="default"/>
+      </w:rPr>
+    </w:lvl>
+    <w:lvl w:ilvl="1" w:tplc="5B321A14">
       <w:start w:val="1"/>
       <w:numFmt w:val="lowerLetter"/>
       <w:lvlText w:val="%2."/>
       <w:lvlJc w:val="left"/>
       <w:pPr>
-        <w:tabs>
-          <w:tab w:val="num" w:pos="1440"/>
-        </w:tabs>
         <w:ind w:left="1440" w:hanging="360"/>
       </w:pPr>
     </w:lvl>
-    <w:lvl w:ilvl="2" w:tplc="040C001B" w:tentative="1">
+    <w:lvl w:ilvl="2" w:tplc="F5B47A92">
       <w:start w:val="1"/>
       <w:numFmt w:val="lowerRoman"/>
       <w:lvlText w:val="%3."/>
       <w:lvlJc w:val="right"/>
       <w:pPr>
-        <w:tabs>
-          <w:tab w:val="num" w:pos="2160"/>
-        </w:tabs>
         <w:ind w:left="2160" w:hanging="180"/>
       </w:pPr>
     </w:lvl>
-    <w:lvl w:ilvl="3" w:tplc="040C000F" w:tentative="1">
+    <w:lvl w:ilvl="3" w:tplc="AD843BC2">
       <w:start w:val="1"/>
       <w:numFmt w:val="decimal"/>
       <w:lvlText w:val="%4."/>
       <w:lvlJc w:val="left"/>
       <w:pPr>
-        <w:tabs>
-          <w:tab w:val="num" w:pos="2880"/>
-        </w:tabs>
         <w:ind w:left="2880" w:hanging="360"/>
       </w:pPr>
     </w:lvl>
-    <w:lvl w:ilvl="4" w:tplc="040C0019" w:tentative="1">
+    <w:lvl w:ilvl="4" w:tplc="D90E8FFA">
       <w:start w:val="1"/>
       <w:numFmt w:val="lowerLetter"/>
       <w:lvlText w:val="%5."/>
       <w:lvlJc w:val="left"/>
       <w:pPr>
-        <w:tabs>
-          <w:tab w:val="num" w:pos="3600"/>
-        </w:tabs>
         <w:ind w:left="3600" w:hanging="360"/>
       </w:pPr>
     </w:lvl>
-    <w:lvl w:ilvl="5" w:tplc="040C001B" w:tentative="1">
+    <w:lvl w:ilvl="5" w:tplc="F0522C4E">
       <w:start w:val="1"/>
       <w:numFmt w:val="lowerRoman"/>
       <w:lvlText w:val="%6."/>
       <w:lvlJc w:val="right"/>
       <w:pPr>
-        <w:tabs>
-          <w:tab w:val="num" w:pos="4320"/>
-        </w:tabs>
         <w:ind w:left="4320" w:hanging="180"/>
       </w:pPr>
     </w:lvl>
-    <w:lvl w:ilvl="6" w:tplc="040C000F" w:tentative="1">
+    <w:lvl w:ilvl="6" w:tplc="368A9EB4">
       <w:start w:val="1"/>
       <w:numFmt w:val="decimal"/>
       <w:lvlText w:val="%7."/>
       <w:lvlJc w:val="left"/>
       <w:pPr>
-        <w:tabs>
-          <w:tab w:val="num" w:pos="5040"/>
-        </w:tabs>
         <w:ind w:left="5040" w:hanging="360"/>
       </w:pPr>
     </w:lvl>
-    <w:lvl w:ilvl="7" w:tplc="040C0019" w:tentative="1">
+    <w:lvl w:ilvl="7" w:tplc="C608D334">
       <w:start w:val="1"/>
       <w:numFmt w:val="lowerLetter"/>
       <w:lvlText w:val="%8."/>
       <w:lvlJc w:val="left"/>
       <w:pPr>
-        <w:tabs>
-          <w:tab w:val="num" w:pos="5760"/>
-        </w:tabs>
         <w:ind w:left="5760" w:hanging="360"/>
       </w:pPr>
     </w:lvl>
-    <w:lvl w:ilvl="8" w:tplc="040C001B" w:tentative="1">
+    <w:lvl w:ilvl="8" w:tplc="F1A4B178">
       <w:start w:val="1"/>
       <w:numFmt w:val="lowerRoman"/>
       <w:lvlText w:val="%9."/>
       <w:lvlJc w:val="right"/>
       <w:pPr>
-        <w:tabs>
-          <w:tab w:val="num" w:pos="6480"/>
-        </w:tabs>
+        <w:ind w:left="6480" w:hanging="180"/>
+      </w:pPr>
+    </w:lvl>
+  </w:abstractNum>
+  <w:abstractNum w:abstractNumId="3">
+    <w:nsid w:val="65AF3473"/>
+    <w:multiLevelType w:val="multilevel"/>
+    <w:tmpl w:val="A0D2FF2C"/>
+    <w:lvl w:ilvl="0">
+      <w:start w:val="1"/>
+      <w:numFmt w:val="decimal"/>
+      <w:lvlText w:val="%1."/>
+      <w:lvlJc w:val="left"/>
+      <w:pPr>
+        <w:ind w:left="360" w:hanging="360"/>
+      </w:pPr>
+      <w:rPr>
+        <w:rFonts w:hint="default"/>
+      </w:rPr>
+    </w:lvl>
+    <w:lvl w:ilvl="1">
+      <w:start w:val="1"/>
+      <w:numFmt w:val="lowerLetter"/>
+      <w:lvlText w:val="%2)"/>
+      <w:lvlJc w:val="left"/>
+      <w:pPr>
+        <w:ind w:left="720" w:hanging="360"/>
+      </w:pPr>
+      <w:rPr>
+        <w:rFonts w:hint="default"/>
+      </w:rPr>
+    </w:lvl>
+    <w:lvl w:ilvl="2">
+      <w:start w:val="1"/>
+      <w:numFmt w:val="lowerRoman"/>
+      <w:lvlText w:val="%3)"/>
+      <w:lvlJc w:val="left"/>
+      <w:pPr>
+        <w:ind w:left="1080" w:hanging="360"/>
+      </w:pPr>
+      <w:rPr>
+        <w:rFonts w:hint="default"/>
+      </w:rPr>
+    </w:lvl>
+    <w:lvl w:ilvl="3">
+      <w:start w:val="1"/>
+      <w:numFmt w:val="upperRoman"/>
+      <w:lvlText w:val="%4)"/>
+      <w:lvlJc w:val="left"/>
+      <w:pPr>
+        <w:ind w:left="1440" w:hanging="360"/>
+      </w:pPr>
+      <w:rPr>
+        <w:rFonts w:hint="default"/>
+      </w:rPr>
+    </w:lvl>
+    <w:lvl w:ilvl="4">
+      <w:start w:val="1"/>
+      <w:numFmt w:val="lowerLetter"/>
+      <w:lvlText w:val="(%5)"/>
+      <w:lvlJc w:val="left"/>
+      <w:pPr>
+        <w:ind w:left="1800" w:hanging="360"/>
+      </w:pPr>
+      <w:rPr>
+        <w:rFonts w:hint="default"/>
+      </w:rPr>
+    </w:lvl>
+    <w:lvl w:ilvl="5">
+      <w:start w:val="1"/>
+      <w:numFmt w:val="lowerRoman"/>
+      <w:lvlText w:val="(%6)"/>
+      <w:lvlJc w:val="left"/>
+      <w:pPr>
+        <w:ind w:left="2160" w:hanging="360"/>
+      </w:pPr>
+      <w:rPr>
+        <w:rFonts w:hint="default"/>
+      </w:rPr>
+    </w:lvl>
+    <w:lvl w:ilvl="6">
+      <w:start w:val="1"/>
+      <w:numFmt w:val="decimal"/>
+      <w:lvlText w:val="%7."/>
+      <w:lvlJc w:val="left"/>
+      <w:pPr>
+        <w:ind w:left="2520" w:hanging="360"/>
+      </w:pPr>
+      <w:rPr>
+        <w:rFonts w:hint="default"/>
+      </w:rPr>
+    </w:lvl>
+    <w:lvl w:ilvl="7">
+      <w:start w:val="1"/>
+      <w:numFmt w:val="lowerLetter"/>
+      <w:lvlText w:val="%8."/>
+      <w:lvlJc w:val="left"/>
+      <w:pPr>
+        <w:ind w:left="2880" w:hanging="360"/>
+      </w:pPr>
+      <w:rPr>
+        <w:rFonts w:hint="default"/>
+      </w:rPr>
+    </w:lvl>
+    <w:lvl w:ilvl="8">
+      <w:start w:val="1"/>
+      <w:numFmt w:val="lowerRoman"/>
+      <w:lvlText w:val="%9."/>
+      <w:lvlJc w:val="left"/>
+      <w:pPr>
+        <w:ind w:left="3240" w:hanging="360"/>
+      </w:pPr>
+      <w:rPr>
+        <w:rFonts w:hint="default"/>
+      </w:rPr>
+    </w:lvl>
+  </w:abstractNum>
+  <w:abstractNum w:abstractNumId="4">
+    <w:nsid w:val="72B429D6"/>
+    <w:multiLevelType w:val="multilevel"/>
+    <w:tmpl w:val="7EF64AAC"/>
+    <w:lvl w:ilvl="0">
+      <w:start w:val="1"/>
+      <w:numFmt w:val="upperLetter"/>
+      <w:suff w:val="nothing"/>
+      <w:lvlText w:val="Annex %1: "/>
+      <w:lvlJc w:val="left"/>
+      <w:pPr>
+        <w:ind w:left="0" w:firstLine="0"/>
+      </w:pPr>
+      <w:rPr>
+        <w:rFonts w:hint="default"/>
+      </w:rPr>
+    </w:lvl>
+    <w:lvl w:ilvl="1">
+      <w:start w:val="1"/>
+      <w:numFmt w:val="decimal"/>
+      <w:lvlText w:val="%1.%2"/>
+      <w:lvlJc w:val="left"/>
+      <w:pPr>
+        <w:ind w:left="720" w:hanging="720"/>
+      </w:pPr>
+      <w:rPr>
+        <w:rFonts w:hint="default"/>
+      </w:rPr>
+    </w:lvl>
+    <w:lvl w:ilvl="2">
+      <w:start w:val="1"/>
+      <w:numFmt w:val="decimal"/>
+      <w:lvlText w:val="%1.%2.%3"/>
+      <w:lvlJc w:val="left"/>
+      <w:pPr>
+        <w:ind w:left="936" w:hanging="936"/>
+      </w:pPr>
+      <w:rPr>
+        <w:rFonts w:hint="default"/>
+      </w:rPr>
+    </w:lvl>
+    <w:lvl w:ilvl="3">
+      <w:start w:val="1"/>
+      <w:numFmt w:val="decimal"/>
+      <w:lvlText w:val="%1.%2.%3.%4"/>
+      <w:lvlJc w:val="left"/>
+      <w:pPr>
+        <w:ind w:left="1152" w:hanging="1152"/>
+      </w:pPr>
+      <w:rPr>
+        <w:rFonts w:hint="default"/>
+      </w:rPr>
+    </w:lvl>
+    <w:lvl w:ilvl="4">
+      <w:start w:val="1"/>
+      <w:numFmt w:val="decimal"/>
+      <w:lvlText w:val="%1.%2.%3.%4.%5"/>
+      <w:lvlJc w:val="left"/>
+      <w:pPr>
+        <w:ind w:left="1368" w:hanging="1368"/>
+      </w:pPr>
+      <w:rPr>
+        <w:rFonts w:hint="default"/>
+      </w:rPr>
+    </w:lvl>
+    <w:lvl w:ilvl="5">
+      <w:start w:val="1"/>
+      <w:numFmt w:val="decimal"/>
+      <w:lvlText w:val="%1.%2.%3.%4.%5.%6"/>
+      <w:lvlJc w:val="left"/>
+      <w:pPr>
+        <w:ind w:left="1584" w:hanging="1584"/>
+      </w:pPr>
+      <w:rPr>
+        <w:rFonts w:hint="default"/>
+      </w:rPr>
+    </w:lvl>
+    <w:lvl w:ilvl="6">
+      <w:start w:val="1"/>
+      <w:numFmt w:val="decimal"/>
+      <w:lvlText w:val="%1.%2.%3.%4.%5.%6.%7"/>
+      <w:lvlJc w:val="left"/>
+      <w:pPr>
+        <w:ind w:left="1800" w:hanging="1800"/>
+      </w:pPr>
+      <w:rPr>
+        <w:rFonts w:hint="default"/>
+      </w:rPr>
+    </w:lvl>
+    <w:lvl w:ilvl="7">
+      <w:start w:val="1"/>
+      <w:numFmt w:val="decimal"/>
+      <w:lvlText w:val="%1.%2.%3.%4.%5.%6.%7.%8"/>
+      <w:lvlJc w:val="left"/>
+      <w:pPr>
+        <w:ind w:left="2016" w:hanging="2016"/>
+      </w:pPr>
+      <w:rPr>
+        <w:rFonts w:hint="default"/>
+      </w:rPr>
+    </w:lvl>
+    <w:lvl w:ilvl="8">
+      <w:start w:val="1"/>
+      <w:numFmt w:val="decimal"/>
+      <w:lvlText w:val="%1.%2.%3.%4.%5.%6.%7.%8.%9"/>
+      <w:lvlJc w:val="left"/>
+      <w:pPr>
+        <w:ind w:left="2232" w:hanging="2232"/>
+      </w:pPr>
+      <w:rPr>
+        <w:rFonts w:hint="default"/>
+      </w:rPr>
+    </w:lvl>
+  </w:abstractNum>
+  <w:abstractNum w:abstractNumId="5">
+    <w:nsid w:val="7BAA0AEF"/>
+    <w:multiLevelType w:val="multilevel"/>
+    <w:tmpl w:val="4434DDAC"/>
+    <w:lvl w:ilvl="0">
+      <w:start w:val="1"/>
+      <w:numFmt w:val="bullet"/>
+      <w:lvlText w:val="•"/>
+      <w:lvlJc w:val="left"/>
+      <w:pPr>
+        <w:ind w:left="360" w:firstLine="0"/>
+      </w:pPr>
+      <w:rPr>
+        <w:rFonts w:ascii="Symbol" w:hAnsi="Symbol" w:hint="default"/>
+        <w:color w:val="auto"/>
+      </w:rPr>
+    </w:lvl>
+    <w:lvl w:ilvl="1">
+      <w:start w:val="1"/>
+      <w:numFmt w:val="bullet"/>
+      <w:lvlText w:val=""/>
+      <w:lvlJc w:val="left"/>
+      <w:pPr>
+        <w:ind w:left="720" w:hanging="360"/>
+      </w:pPr>
+      <w:rPr>
+        <w:rFonts w:ascii="Symbol" w:hAnsi="Symbol" w:hint="default"/>
+        <w:color w:val="auto"/>
+      </w:rPr>
+    </w:lvl>
+    <w:lvl w:ilvl="2">
+      <w:start w:val="1"/>
+      <w:numFmt w:val="bullet"/>
+      <w:lvlText w:val="*"/>
+      <w:lvlJc w:val="left"/>
+      <w:pPr>
+        <w:ind w:left="1080" w:hanging="360"/>
+      </w:pPr>
+      <w:rPr>
+        <w:rFonts w:ascii="Symbol" w:hAnsi="Symbol" w:hint="default"/>
+        <w:color w:val="auto"/>
+      </w:rPr>
+    </w:lvl>
+    <w:lvl w:ilvl="3">
+      <w:start w:val="1"/>
+      <w:numFmt w:val="bullet"/>
+      <w:lvlText w:val="+"/>
+      <w:lvlJc w:val="left"/>
+      <w:pPr>
+        <w:ind w:left="1440" w:hanging="360"/>
+      </w:pPr>
+      <w:rPr>
+        <w:rFonts w:ascii="Symbol" w:hAnsi="Symbol" w:hint="default"/>
+        <w:color w:val="auto"/>
+      </w:rPr>
+    </w:lvl>
+    <w:lvl w:ilvl="4">
+      <w:start w:val="1"/>
+      <w:numFmt w:val="bullet"/>
+      <w:lvlText w:val="•"/>
+      <w:lvlJc w:val="left"/>
+      <w:pPr>
+        <w:ind w:left="1800" w:hanging="360"/>
+      </w:pPr>
+      <w:rPr>
+        <w:rFonts w:ascii="Symbol" w:hAnsi="Symbol" w:hint="default"/>
+        <w:color w:val="auto"/>
+      </w:rPr>
+    </w:lvl>
+    <w:lvl w:ilvl="5">
+      <w:start w:val="1"/>
+      <w:numFmt w:val="bullet"/>
+      <w:lvlText w:val="•"/>
+      <w:lvlJc w:val="left"/>
+      <w:pPr>
+        <w:ind w:left="2160" w:hanging="360"/>
+      </w:pPr>
+      <w:rPr>
+        <w:rFonts w:ascii="Symbol" w:hAnsi="Symbol" w:hint="default"/>
+        <w:color w:val="auto"/>
+      </w:rPr>
+    </w:lvl>
+    <w:lvl w:ilvl="6">
+      <w:start w:val="1"/>
+      <w:numFmt w:val="bullet"/>
+      <w:lvlText w:val="•"/>
+      <w:lvlJc w:val="left"/>
+      <w:pPr>
+        <w:ind w:left="2520" w:hanging="360"/>
+      </w:pPr>
+      <w:rPr>
+        <w:rFonts w:ascii="Symbol" w:hAnsi="Symbol" w:hint="default"/>
+        <w:color w:val="auto"/>
+      </w:rPr>
+    </w:lvl>
+    <w:lvl w:ilvl="7">
+      <w:start w:val="1"/>
+      <w:numFmt w:val="bullet"/>
+      <w:lvlText w:val="•"/>
+      <w:lvlJc w:val="left"/>
+      <w:pPr>
+        <w:ind w:left="2880" w:hanging="360"/>
+      </w:pPr>
+      <w:rPr>
+        <w:rFonts w:ascii="Symbol" w:hAnsi="Symbol" w:hint="default"/>
+        <w:color w:val="auto"/>
+      </w:rPr>
+    </w:lvl>
+    <w:lvl w:ilvl="8">
+      <w:numFmt w:val="decimal"/>
+      <w:lvlText w:val=""/>
+      <w:lvlJc w:val="left"/>
+    </w:lvl>
+  </w:abstractNum>
+  <w:abstractNum w:abstractNumId="6">
+    <w:nsid w:val="7BC21640"/>
+    <w:multiLevelType w:val="hybridMultilevel"/>
+    <w:tmpl w:val="8FC2A688"/>
+    <w:lvl w:ilvl="0" w:tplc="39D4D3CC">
+      <w:start w:val="1"/>
+      <w:numFmt w:val="decimal"/>
+      <w:suff w:val="space"/>
+      <w:lvlText w:val="Table %1"/>
+      <w:lvlJc w:val="left"/>
+      <w:pPr>
+        <w:ind w:left="720" w:hanging="360"/>
+      </w:pPr>
+      <w:rPr>
+        <w:rFonts w:hint="default"/>
+      </w:rPr>
+    </w:lvl>
+    <w:lvl w:ilvl="1" w:tplc="B3B2292E">
+      <w:start w:val="1"/>
+      <w:numFmt w:val="lowerLetter"/>
+      <w:lvlText w:val="%2."/>
+      <w:lvlJc w:val="left"/>
+      <w:pPr>
+        <w:ind w:left="1440" w:hanging="360"/>
+      </w:pPr>
+    </w:lvl>
+    <w:lvl w:ilvl="2" w:tplc="2EB66DF6">
+      <w:start w:val="1"/>
+      <w:numFmt w:val="lowerRoman"/>
+      <w:lvlText w:val="%3."/>
+      <w:lvlJc w:val="right"/>
+      <w:pPr>
+        <w:ind w:left="2160" w:hanging="180"/>
+      </w:pPr>
+    </w:lvl>
+    <w:lvl w:ilvl="3" w:tplc="157EDA8E">
+      <w:start w:val="1"/>
+      <w:numFmt w:val="decimal"/>
+      <w:lvlText w:val="%4."/>
+      <w:lvlJc w:val="left"/>
+      <w:pPr>
+        <w:ind w:left="2880" w:hanging="360"/>
+      </w:pPr>
+    </w:lvl>
+    <w:lvl w:ilvl="4" w:tplc="136EAA92">
+      <w:start w:val="1"/>
+      <w:numFmt w:val="lowerLetter"/>
+      <w:lvlText w:val="%5."/>
+      <w:lvlJc w:val="left"/>
+      <w:pPr>
+        <w:ind w:left="3600" w:hanging="360"/>
+      </w:pPr>
+    </w:lvl>
+    <w:lvl w:ilvl="5" w:tplc="343426E0">
+      <w:start w:val="1"/>
+      <w:numFmt w:val="lowerRoman"/>
+      <w:lvlText w:val="%6."/>
+      <w:lvlJc w:val="right"/>
+      <w:pPr>
+        <w:ind w:left="4320" w:hanging="180"/>
+      </w:pPr>
+    </w:lvl>
+    <w:lvl w:ilvl="6" w:tplc="D32E0756">
+      <w:start w:val="1"/>
+      <w:numFmt w:val="decimal"/>
+      <w:lvlText w:val="%7."/>
+      <w:lvlJc w:val="left"/>
+      <w:pPr>
+        <w:ind w:left="5040" w:hanging="360"/>
+      </w:pPr>
+    </w:lvl>
+    <w:lvl w:ilvl="7" w:tplc="DEDC4082">
+      <w:start w:val="1"/>
+      <w:numFmt w:val="lowerLetter"/>
+      <w:lvlText w:val="%8."/>
+      <w:lvlJc w:val="left"/>
+      <w:pPr>
+        <w:ind w:left="5760" w:hanging="360"/>
+      </w:pPr>
+    </w:lvl>
+    <w:lvl w:ilvl="8" w:tplc="31F605EC">
+      <w:start w:val="1"/>
+      <w:numFmt w:val="lowerRoman"/>
+      <w:lvlText w:val="%9."/>
+      <w:lvlJc w:val="right"/>
+      <w:pPr>
         <w:ind w:left="6480" w:hanging="180"/>
       </w:pPr>
     </w:lvl>
   </w:abstractNum>
   <w:num w:numId="1">
+    <w:abstractNumId w:val="0"/>
+  </w:num>
+  <w:num w:numId="2">
+    <w:abstractNumId w:val="5"/>
+  </w:num>
+  <w:num w:numId="3">
     <w:abstractNumId w:val="4"/>
   </w:num>
-  <w:num w:numId="2">
-    <w:abstractNumId w:val="3"/>
-  </w:num>
-  <w:num w:numId="3">
-    <w:abstractNumId w:val="5"/>
-  </w:num>
   <w:num w:numId="4">
-    <w:abstractNumId w:val="0"/>
+    <w:abstractNumId w:val="6"/>
   </w:num>
   <w:num w:numId="5">
+    <w:abstractNumId w:val="1"/>
+  </w:num>
+  <w:num w:numId="6">
     <w:abstractNumId w:val="2"/>
   </w:num>
-  <w:num w:numId="6">
-    <w:abstractNumId w:val="1"/>
+  <w:num w:numId="7">
+    <w:abstractNumId w:val="3"/>
+    <w:lvlOverride w:ilvl="0">
+      <w:startOverride w:val="1"/>
+    </w:lvlOverride>
+    <w:lvlOverride w:ilvl="1">
+      <w:startOverride w:val="1"/>
+    </w:lvlOverride>
+    <w:lvlOverride w:ilvl="2">
+      <w:startOverride w:val="1"/>
+    </w:lvlOverride>
+    <w:lvlOverride w:ilvl="3">
+      <w:startOverride w:val="1"/>
+    </w:lvlOverride>
+    <w:lvlOverride w:ilvl="4">
+      <w:startOverride w:val="1"/>
+    </w:lvlOverride>
+    <w:lvlOverride w:ilvl="5">
+      <w:startOverride w:val="1"/>
+    </w:lvlOverride>
+    <w:lvlOverride w:ilvl="6">
+      <w:startOverride w:val="1"/>
+    </w:lvlOverride>
+    <w:lvlOverride w:ilvl="7">
+      <w:startOverride w:val="1"/>
+    </w:lvlOverride>
+    <w:lvlOverride w:ilvl="8">
+      <w:startOverride w:val="1"/>
+    </w:lvlOverride>
+  </w:num>
+  <w:num w:numId="8">
+    <w:abstractNumId w:val="5"/>
   </w:num>
 </w:numbering>
 </file>
@@ -1263,15 +1387,6 @@
       <w:color w:val="F79646" w:themeColor="accent6"/>
     </w:rPr>
   </w:style>
-  <w:style w:type="paragraph" w:customStyle="1" w:styleId="closer">
-    <w:name w:val="closer"/>
-    <w:basedOn w:val="Normal"/>
-    <w:qFormat/>
-    <w:rsid w:val="00B219AD"/>
-    <w:rPr>
-      <w:color w:val="CCFFCC"/>
-    </w:rPr>
-  </w:style>
   <w:style w:type="character" w:customStyle="1" w:styleId="teiq">
     <w:name w:val="tei_q"/>
     <w:basedOn w:val="DefaultParagraphFont"/>
@@ -1292,6 +1407,51 @@
       <w:i/>
       <w:iCs/>
       <w:color w:val="D99594" w:themeColor="accent2" w:themeTint="99"/>
+    </w:rPr>
+  </w:style>
+  <w:style w:type="paragraph" w:customStyle="1" w:styleId="egXML">
+    <w:name w:val="egXML"/>
+    <w:basedOn w:val="Normal"/>
+    <w:qFormat/>
+    <w:rPr>
+      <w:rFonts w:ascii="Courier" w:hAnsi="Courier"/>
+      <w:sz w:val="20"/>
+    </w:rPr>
+  </w:style>
+  <w:style w:type="paragraph" w:customStyle="1" w:styleId="egXMLTable">
+    <w:name w:val="egXMLTable"/>
+    <w:basedOn w:val="Normal"/>
+    <w:qFormat/>
+    <w:pPr>
+      <w:spacing w:before="80" w:after="0"/>
+    </w:pPr>
+    <w:rPr>
+      <w:rFonts w:ascii="Courier" w:hAnsi="Courier"/>
+      <w:sz w:val="18"/>
+    </w:rPr>
+  </w:style>
+  <w:style w:type="paragraph" w:customStyle="1" w:styleId="teicloser">
+    <w:name w:val="tei_closer"/>
+    <w:basedOn w:val="teiopener"/>
+    <w:qFormat/>
+    <w:rsid w:val="00E95027"/>
+  </w:style>
+  <w:style w:type="paragraph" w:customStyle="1" w:styleId="teiquotation">
+    <w:name w:val="tei_quotation"/>
+    <w:basedOn w:val="Normal"/>
+    <w:qFormat/>
+    <w:rsid w:val="00236C7D"/>
+    <w:pPr>
+      <w:ind w:left="284" w:right="284"/>
+    </w:pPr>
+  </w:style>
+  <w:style w:type="paragraph" w:customStyle="1" w:styleId="teiopener">
+    <w:name w:val="tei_opener"/>
+    <w:basedOn w:val="Normal"/>
+    <w:qFormat/>
+    <w:rsid w:val="00E95027"/>
+    <w:rPr>
+      <w:color w:val="8DB3E2" w:themeColor="text2" w:themeTint="66"/>
     </w:rPr>
   </w:style>
 </w:styles>
@@ -1685,15 +1845,6 @@
       <w:color w:val="F79646" w:themeColor="accent6"/>
     </w:rPr>
   </w:style>
-  <w:style w:type="paragraph" w:customStyle="1" w:styleId="closer">
-    <w:name w:val="closer"/>
-    <w:basedOn w:val="Normal"/>
-    <w:qFormat/>
-    <w:rsid w:val="00B219AD"/>
-    <w:rPr>
-      <w:color w:val="CCFFCC"/>
-    </w:rPr>
-  </w:style>
   <w:style w:type="character" w:customStyle="1" w:styleId="teiq">
     <w:name w:val="tei_q"/>
     <w:basedOn w:val="DefaultParagraphFont"/>
@@ -1714,6 +1865,51 @@
       <w:i/>
       <w:iCs/>
       <w:color w:val="D99594" w:themeColor="accent2" w:themeTint="99"/>
+    </w:rPr>
+  </w:style>
+  <w:style w:type="paragraph" w:customStyle="1" w:styleId="egXML">
+    <w:name w:val="egXML"/>
+    <w:basedOn w:val="Normal"/>
+    <w:qFormat/>
+    <w:rPr>
+      <w:rFonts w:ascii="Courier" w:hAnsi="Courier"/>
+      <w:sz w:val="20"/>
+    </w:rPr>
+  </w:style>
+  <w:style w:type="paragraph" w:customStyle="1" w:styleId="egXMLTable">
+    <w:name w:val="egXMLTable"/>
+    <w:basedOn w:val="Normal"/>
+    <w:qFormat/>
+    <w:pPr>
+      <w:spacing w:before="80" w:after="0"/>
+    </w:pPr>
+    <w:rPr>
+      <w:rFonts w:ascii="Courier" w:hAnsi="Courier"/>
+      <w:sz w:val="18"/>
+    </w:rPr>
+  </w:style>
+  <w:style w:type="paragraph" w:customStyle="1" w:styleId="teicloser">
+    <w:name w:val="tei_closer"/>
+    <w:basedOn w:val="teiopener"/>
+    <w:qFormat/>
+    <w:rsid w:val="00E95027"/>
+  </w:style>
+  <w:style w:type="paragraph" w:customStyle="1" w:styleId="teiquotation">
+    <w:name w:val="tei_quotation"/>
+    <w:basedOn w:val="Normal"/>
+    <w:qFormat/>
+    <w:rsid w:val="00236C7D"/>
+    <w:pPr>
+      <w:ind w:left="284" w:right="284"/>
+    </w:pPr>
+  </w:style>
+  <w:style w:type="paragraph" w:customStyle="1" w:styleId="teiopener">
+    <w:name w:val="tei_opener"/>
+    <w:basedOn w:val="Normal"/>
+    <w:qFormat/>
+    <w:rsid w:val="00E95027"/>
+    <w:rPr>
+      <w:color w:val="8DB3E2" w:themeColor="text2" w:themeTint="66"/>
     </w:rPr>
   </w:style>
 </w:styles>

</xml_diff>

<commit_message>
redo the way Oulipo thinks about names
</commit_message>
<xml_diff>
--- a/profiles/oulipo/docx/template.docx
+++ b/profiles/oulipo/docx/template.docx
@@ -3,6 +3,9 @@
 <w:document xmlns:wpc="http://schemas.microsoft.com/office/word/2010/wordprocessingCanvas" xmlns:mo="http://schemas.microsoft.com/office/mac/office/2008/main" xmlns:mc="http://schemas.openxmlformats.org/markup-compatibility/2006" xmlns:mv="urn:schemas-microsoft-com:mac:vml" xmlns:o="urn:schemas-microsoft-com:office:office" xmlns:r="http://schemas.openxmlformats.org/officeDocument/2006/relationships" xmlns:m="http://schemas.openxmlformats.org/officeDocument/2006/math" xmlns:v="urn:schemas-microsoft-com:vml" xmlns:wp14="http://schemas.microsoft.com/office/word/2010/wordprocessingDrawing" xmlns:wp="http://schemas.openxmlformats.org/drawingml/2006/wordprocessingDrawing" xmlns:w10="urn:schemas-microsoft-com:office:word" xmlns:w="http://schemas.openxmlformats.org/wordprocessingml/2006/main" xmlns:w14="http://schemas.microsoft.com/office/word/2010/wordml" xmlns:wpg="http://schemas.microsoft.com/office/word/2010/wordprocessingGroup" xmlns:wpi="http://schemas.microsoft.com/office/word/2010/wordprocessingInk" xmlns:wne="http://schemas.microsoft.com/office/word/2006/wordml" xmlns:wps="http://schemas.microsoft.com/office/word/2010/wordprocessingShape" mc:Ignorable="w14 wp14">
   <w:body>
     <w:p>
+      <w:pPr>
+        <w:pStyle w:val="teibyline"/>
+      </w:pPr>
       <w:bookmarkStart w:id="0" w:name="_GoBack"/>
       <w:bookmarkEnd w:id="0"/>
     </w:p>
@@ -220,9 +223,9 @@
 <file path=word/numbering.xml><?xml version="1.0" encoding="utf-8"?>
 <w:numbering xmlns:wpc="http://schemas.microsoft.com/office/word/2010/wordprocessingCanvas" xmlns:mo="http://schemas.microsoft.com/office/mac/office/2008/main" xmlns:mc="http://schemas.openxmlformats.org/markup-compatibility/2006" xmlns:mv="urn:schemas-microsoft-com:mac:vml" xmlns:o="urn:schemas-microsoft-com:office:office" xmlns:r="http://schemas.openxmlformats.org/officeDocument/2006/relationships" xmlns:m="http://schemas.openxmlformats.org/officeDocument/2006/math" xmlns:v="urn:schemas-microsoft-com:vml" xmlns:wp14="http://schemas.microsoft.com/office/word/2010/wordprocessingDrawing" xmlns:wp="http://schemas.openxmlformats.org/drawingml/2006/wordprocessingDrawing" xmlns:w10="urn:schemas-microsoft-com:office:word" xmlns:w="http://schemas.openxmlformats.org/wordprocessingml/2006/main" xmlns:w14="http://schemas.microsoft.com/office/word/2010/wordml" xmlns:wpg="http://schemas.microsoft.com/office/word/2010/wordprocessingGroup" xmlns:wpi="http://schemas.microsoft.com/office/word/2010/wordprocessingInk" xmlns:wne="http://schemas.microsoft.com/office/word/2006/wordml" xmlns:wps="http://schemas.microsoft.com/office/word/2010/wordprocessingShape" mc:Ignorable="w14 wp14">
   <w:abstractNum w:abstractNumId="0">
-    <w:nsid w:val="14931167"/>
+    <w:nsid w:val="0829437B"/>
     <w:multiLevelType w:val="multilevel"/>
-    <w:tmpl w:val="7AF0EAA2"/>
+    <w:tmpl w:val="08949672"/>
     <w:name w:val="heading"/>
     <w:lvl w:ilvl="0">
       <w:start w:val="1"/>
@@ -336,10 +339,124 @@
     </w:lvl>
   </w:abstractNum>
   <w:abstractNum w:abstractNumId="1">
-    <w:nsid w:val="49DB0ED4"/>
+    <w:nsid w:val="0D1054A4"/>
+    <w:multiLevelType w:val="multilevel"/>
+    <w:tmpl w:val="D584C9A8"/>
+    <w:lvl w:ilvl="0">
+      <w:start w:val="1"/>
+      <w:numFmt w:val="bullet"/>
+      <w:lvlText w:val="•"/>
+      <w:lvlJc w:val="left"/>
+      <w:pPr>
+        <w:ind w:left="360" w:firstLine="0"/>
+      </w:pPr>
+      <w:rPr>
+        <w:rFonts w:ascii="Symbol" w:hAnsi="Symbol" w:hint="default"/>
+        <w:color w:val="auto"/>
+      </w:rPr>
+    </w:lvl>
+    <w:lvl w:ilvl="1">
+      <w:start w:val="1"/>
+      <w:numFmt w:val="bullet"/>
+      <w:lvlText w:val=""/>
+      <w:lvlJc w:val="left"/>
+      <w:pPr>
+        <w:ind w:left="720" w:hanging="360"/>
+      </w:pPr>
+      <w:rPr>
+        <w:rFonts w:ascii="Symbol" w:hAnsi="Symbol" w:hint="default"/>
+        <w:color w:val="auto"/>
+      </w:rPr>
+    </w:lvl>
+    <w:lvl w:ilvl="2">
+      <w:start w:val="1"/>
+      <w:numFmt w:val="bullet"/>
+      <w:lvlText w:val="*"/>
+      <w:lvlJc w:val="left"/>
+      <w:pPr>
+        <w:ind w:left="1080" w:hanging="360"/>
+      </w:pPr>
+      <w:rPr>
+        <w:rFonts w:ascii="Symbol" w:hAnsi="Symbol" w:hint="default"/>
+        <w:color w:val="auto"/>
+      </w:rPr>
+    </w:lvl>
+    <w:lvl w:ilvl="3">
+      <w:start w:val="1"/>
+      <w:numFmt w:val="bullet"/>
+      <w:lvlText w:val="+"/>
+      <w:lvlJc w:val="left"/>
+      <w:pPr>
+        <w:ind w:left="1440" w:hanging="360"/>
+      </w:pPr>
+      <w:rPr>
+        <w:rFonts w:ascii="Symbol" w:hAnsi="Symbol" w:hint="default"/>
+        <w:color w:val="auto"/>
+      </w:rPr>
+    </w:lvl>
+    <w:lvl w:ilvl="4">
+      <w:start w:val="1"/>
+      <w:numFmt w:val="bullet"/>
+      <w:lvlText w:val="•"/>
+      <w:lvlJc w:val="left"/>
+      <w:pPr>
+        <w:ind w:left="1800" w:hanging="360"/>
+      </w:pPr>
+      <w:rPr>
+        <w:rFonts w:ascii="Symbol" w:hAnsi="Symbol" w:hint="default"/>
+        <w:color w:val="auto"/>
+      </w:rPr>
+    </w:lvl>
+    <w:lvl w:ilvl="5">
+      <w:start w:val="1"/>
+      <w:numFmt w:val="bullet"/>
+      <w:lvlText w:val="•"/>
+      <w:lvlJc w:val="left"/>
+      <w:pPr>
+        <w:ind w:left="2160" w:hanging="360"/>
+      </w:pPr>
+      <w:rPr>
+        <w:rFonts w:ascii="Symbol" w:hAnsi="Symbol" w:hint="default"/>
+        <w:color w:val="auto"/>
+      </w:rPr>
+    </w:lvl>
+    <w:lvl w:ilvl="6">
+      <w:start w:val="1"/>
+      <w:numFmt w:val="bullet"/>
+      <w:lvlText w:val="•"/>
+      <w:lvlJc w:val="left"/>
+      <w:pPr>
+        <w:ind w:left="2520" w:hanging="360"/>
+      </w:pPr>
+      <w:rPr>
+        <w:rFonts w:ascii="Symbol" w:hAnsi="Symbol" w:hint="default"/>
+        <w:color w:val="auto"/>
+      </w:rPr>
+    </w:lvl>
+    <w:lvl w:ilvl="7">
+      <w:start w:val="1"/>
+      <w:numFmt w:val="bullet"/>
+      <w:lvlText w:val="•"/>
+      <w:lvlJc w:val="left"/>
+      <w:pPr>
+        <w:ind w:left="2880" w:hanging="360"/>
+      </w:pPr>
+      <w:rPr>
+        <w:rFonts w:ascii="Symbol" w:hAnsi="Symbol" w:hint="default"/>
+        <w:color w:val="auto"/>
+      </w:rPr>
+    </w:lvl>
+    <w:lvl w:ilvl="8">
+      <w:numFmt w:val="decimal"/>
+      <w:lvlText w:val=""/>
+      <w:lvlJc w:val="left"/>
+    </w:lvl>
+  </w:abstractNum>
+  <w:abstractNum w:abstractNumId="2">
+    <w:nsid w:val="565E0A03"/>
     <w:multiLevelType w:val="hybridMultilevel"/>
-    <w:tmpl w:val="3EB4F0F6"/>
-    <w:lvl w:ilvl="0" w:tplc="AB7416EE">
+    <w:tmpl w:val="9CF876E2"/>
+    <w:lvl w:ilvl="0" w:tplc="4CD2714E">
       <w:start w:val="1"/>
       <w:numFmt w:val="decimal"/>
       <w:lvlText w:val="[%1]"/>
@@ -351,7 +468,7 @@
         <w:rFonts w:hint="default"/>
       </w:rPr>
     </w:lvl>
-    <w:lvl w:ilvl="1" w:tplc="F8764CB8">
+    <w:lvl w:ilvl="1" w:tplc="4D042B84">
       <w:start w:val="1"/>
       <w:numFmt w:val="lowerLetter"/>
       <w:lvlText w:val="%2."/>
@@ -360,7 +477,7 @@
         <w:ind w:left="1440" w:hanging="360"/>
       </w:pPr>
     </w:lvl>
-    <w:lvl w:ilvl="2" w:tplc="9FF628F6">
+    <w:lvl w:ilvl="2" w:tplc="F34E82F6">
       <w:start w:val="1"/>
       <w:numFmt w:val="lowerRoman"/>
       <w:lvlText w:val="%3."/>
@@ -369,7 +486,7 @@
         <w:ind w:left="2160" w:hanging="180"/>
       </w:pPr>
     </w:lvl>
-    <w:lvl w:ilvl="3" w:tplc="DBCA6ADC">
+    <w:lvl w:ilvl="3" w:tplc="BCC0959E">
       <w:start w:val="1"/>
       <w:numFmt w:val="decimal"/>
       <w:lvlText w:val="%4."/>
@@ -378,7 +495,7 @@
         <w:ind w:left="2880" w:hanging="360"/>
       </w:pPr>
     </w:lvl>
-    <w:lvl w:ilvl="4" w:tplc="15B2D614">
+    <w:lvl w:ilvl="4" w:tplc="672A3614">
       <w:start w:val="1"/>
       <w:numFmt w:val="lowerLetter"/>
       <w:lvlText w:val="%5."/>
@@ -387,7 +504,7 @@
         <w:ind w:left="3600" w:hanging="360"/>
       </w:pPr>
     </w:lvl>
-    <w:lvl w:ilvl="5" w:tplc="4C361BC8">
+    <w:lvl w:ilvl="5" w:tplc="022250DE">
       <w:start w:val="1"/>
       <w:numFmt w:val="lowerRoman"/>
       <w:lvlText w:val="%6."/>
@@ -396,7 +513,7 @@
         <w:ind w:left="4320" w:hanging="180"/>
       </w:pPr>
     </w:lvl>
-    <w:lvl w:ilvl="6" w:tplc="34DA0DD4">
+    <w:lvl w:ilvl="6" w:tplc="E4F4E43C">
       <w:start w:val="1"/>
       <w:numFmt w:val="decimal"/>
       <w:lvlText w:val="%7."/>
@@ -405,7 +522,7 @@
         <w:ind w:left="5040" w:hanging="360"/>
       </w:pPr>
     </w:lvl>
-    <w:lvl w:ilvl="7" w:tplc="E4FEAA0C">
+    <w:lvl w:ilvl="7" w:tplc="7442AB62">
       <w:start w:val="1"/>
       <w:numFmt w:val="lowerLetter"/>
       <w:lvlText w:val="%8."/>
@@ -414,7 +531,7 @@
         <w:ind w:left="5760" w:hanging="360"/>
       </w:pPr>
     </w:lvl>
-    <w:lvl w:ilvl="8" w:tplc="F88E134C">
+    <w:lvl w:ilvl="8" w:tplc="7F6251C8">
       <w:start w:val="1"/>
       <w:numFmt w:val="lowerRoman"/>
       <w:lvlText w:val="%9."/>
@@ -424,11 +541,238 @@
       </w:pPr>
     </w:lvl>
   </w:abstractNum>
-  <w:abstractNum w:abstractNumId="2">
-    <w:nsid w:val="57621B51"/>
+  <w:abstractNum w:abstractNumId="3">
+    <w:nsid w:val="5AEC60D0"/>
+    <w:multiLevelType w:val="multilevel"/>
+    <w:tmpl w:val="A0346E16"/>
+    <w:lvl w:ilvl="0">
+      <w:start w:val="1"/>
+      <w:numFmt w:val="decimal"/>
+      <w:lvlText w:val="%1."/>
+      <w:lvlJc w:val="left"/>
+      <w:pPr>
+        <w:ind w:left="360" w:hanging="360"/>
+      </w:pPr>
+      <w:rPr>
+        <w:rFonts w:hint="default"/>
+      </w:rPr>
+    </w:lvl>
+    <w:lvl w:ilvl="1">
+      <w:start w:val="1"/>
+      <w:numFmt w:val="lowerLetter"/>
+      <w:lvlText w:val="%2)"/>
+      <w:lvlJc w:val="left"/>
+      <w:pPr>
+        <w:ind w:left="720" w:hanging="360"/>
+      </w:pPr>
+      <w:rPr>
+        <w:rFonts w:hint="default"/>
+      </w:rPr>
+    </w:lvl>
+    <w:lvl w:ilvl="2">
+      <w:start w:val="1"/>
+      <w:numFmt w:val="lowerRoman"/>
+      <w:lvlText w:val="%3)"/>
+      <w:lvlJc w:val="left"/>
+      <w:pPr>
+        <w:ind w:left="1080" w:hanging="360"/>
+      </w:pPr>
+      <w:rPr>
+        <w:rFonts w:hint="default"/>
+      </w:rPr>
+    </w:lvl>
+    <w:lvl w:ilvl="3">
+      <w:start w:val="1"/>
+      <w:numFmt w:val="upperRoman"/>
+      <w:lvlText w:val="%4)"/>
+      <w:lvlJc w:val="left"/>
+      <w:pPr>
+        <w:ind w:left="1440" w:hanging="360"/>
+      </w:pPr>
+      <w:rPr>
+        <w:rFonts w:hint="default"/>
+      </w:rPr>
+    </w:lvl>
+    <w:lvl w:ilvl="4">
+      <w:start w:val="1"/>
+      <w:numFmt w:val="lowerLetter"/>
+      <w:lvlText w:val="(%5)"/>
+      <w:lvlJc w:val="left"/>
+      <w:pPr>
+        <w:ind w:left="1800" w:hanging="360"/>
+      </w:pPr>
+      <w:rPr>
+        <w:rFonts w:hint="default"/>
+      </w:rPr>
+    </w:lvl>
+    <w:lvl w:ilvl="5">
+      <w:start w:val="1"/>
+      <w:numFmt w:val="lowerRoman"/>
+      <w:lvlText w:val="(%6)"/>
+      <w:lvlJc w:val="left"/>
+      <w:pPr>
+        <w:ind w:left="2160" w:hanging="360"/>
+      </w:pPr>
+      <w:rPr>
+        <w:rFonts w:hint="default"/>
+      </w:rPr>
+    </w:lvl>
+    <w:lvl w:ilvl="6">
+      <w:start w:val="1"/>
+      <w:numFmt w:val="decimal"/>
+      <w:lvlText w:val="%7."/>
+      <w:lvlJc w:val="left"/>
+      <w:pPr>
+        <w:ind w:left="2520" w:hanging="360"/>
+      </w:pPr>
+      <w:rPr>
+        <w:rFonts w:hint="default"/>
+      </w:rPr>
+    </w:lvl>
+    <w:lvl w:ilvl="7">
+      <w:start w:val="1"/>
+      <w:numFmt w:val="lowerLetter"/>
+      <w:lvlText w:val="%8."/>
+      <w:lvlJc w:val="left"/>
+      <w:pPr>
+        <w:ind w:left="2880" w:hanging="360"/>
+      </w:pPr>
+      <w:rPr>
+        <w:rFonts w:hint="default"/>
+      </w:rPr>
+    </w:lvl>
+    <w:lvl w:ilvl="8">
+      <w:start w:val="1"/>
+      <w:numFmt w:val="lowerRoman"/>
+      <w:lvlText w:val="%9."/>
+      <w:lvlJc w:val="left"/>
+      <w:pPr>
+        <w:ind w:left="3240" w:hanging="360"/>
+      </w:pPr>
+      <w:rPr>
+        <w:rFonts w:hint="default"/>
+      </w:rPr>
+    </w:lvl>
+  </w:abstractNum>
+  <w:abstractNum w:abstractNumId="4">
+    <w:nsid w:val="6A5A5954"/>
+    <w:multiLevelType w:val="multilevel"/>
+    <w:tmpl w:val="8DEAB50C"/>
+    <w:lvl w:ilvl="0">
+      <w:start w:val="1"/>
+      <w:numFmt w:val="upperLetter"/>
+      <w:suff w:val="nothing"/>
+      <w:lvlText w:val="Annex %1: "/>
+      <w:lvlJc w:val="left"/>
+      <w:pPr>
+        <w:ind w:left="0" w:firstLine="0"/>
+      </w:pPr>
+      <w:rPr>
+        <w:rFonts w:hint="default"/>
+      </w:rPr>
+    </w:lvl>
+    <w:lvl w:ilvl="1">
+      <w:start w:val="1"/>
+      <w:numFmt w:val="decimal"/>
+      <w:lvlText w:val="%1.%2"/>
+      <w:lvlJc w:val="left"/>
+      <w:pPr>
+        <w:ind w:left="720" w:hanging="720"/>
+      </w:pPr>
+      <w:rPr>
+        <w:rFonts w:hint="default"/>
+      </w:rPr>
+    </w:lvl>
+    <w:lvl w:ilvl="2">
+      <w:start w:val="1"/>
+      <w:numFmt w:val="decimal"/>
+      <w:lvlText w:val="%1.%2.%3"/>
+      <w:lvlJc w:val="left"/>
+      <w:pPr>
+        <w:ind w:left="936" w:hanging="936"/>
+      </w:pPr>
+      <w:rPr>
+        <w:rFonts w:hint="default"/>
+      </w:rPr>
+    </w:lvl>
+    <w:lvl w:ilvl="3">
+      <w:start w:val="1"/>
+      <w:numFmt w:val="decimal"/>
+      <w:lvlText w:val="%1.%2.%3.%4"/>
+      <w:lvlJc w:val="left"/>
+      <w:pPr>
+        <w:ind w:left="1152" w:hanging="1152"/>
+      </w:pPr>
+      <w:rPr>
+        <w:rFonts w:hint="default"/>
+      </w:rPr>
+    </w:lvl>
+    <w:lvl w:ilvl="4">
+      <w:start w:val="1"/>
+      <w:numFmt w:val="decimal"/>
+      <w:lvlText w:val="%1.%2.%3.%4.%5"/>
+      <w:lvlJc w:val="left"/>
+      <w:pPr>
+        <w:ind w:left="1368" w:hanging="1368"/>
+      </w:pPr>
+      <w:rPr>
+        <w:rFonts w:hint="default"/>
+      </w:rPr>
+    </w:lvl>
+    <w:lvl w:ilvl="5">
+      <w:start w:val="1"/>
+      <w:numFmt w:val="decimal"/>
+      <w:lvlText w:val="%1.%2.%3.%4.%5.%6"/>
+      <w:lvlJc w:val="left"/>
+      <w:pPr>
+        <w:ind w:left="1584" w:hanging="1584"/>
+      </w:pPr>
+      <w:rPr>
+        <w:rFonts w:hint="default"/>
+      </w:rPr>
+    </w:lvl>
+    <w:lvl w:ilvl="6">
+      <w:start w:val="1"/>
+      <w:numFmt w:val="decimal"/>
+      <w:lvlText w:val="%1.%2.%3.%4.%5.%6.%7"/>
+      <w:lvlJc w:val="left"/>
+      <w:pPr>
+        <w:ind w:left="1800" w:hanging="1800"/>
+      </w:pPr>
+      <w:rPr>
+        <w:rFonts w:hint="default"/>
+      </w:rPr>
+    </w:lvl>
+    <w:lvl w:ilvl="7">
+      <w:start w:val="1"/>
+      <w:numFmt w:val="decimal"/>
+      <w:lvlText w:val="%1.%2.%3.%4.%5.%6.%7.%8"/>
+      <w:lvlJc w:val="left"/>
+      <w:pPr>
+        <w:ind w:left="2016" w:hanging="2016"/>
+      </w:pPr>
+      <w:rPr>
+        <w:rFonts w:hint="default"/>
+      </w:rPr>
+    </w:lvl>
+    <w:lvl w:ilvl="8">
+      <w:start w:val="1"/>
+      <w:numFmt w:val="decimal"/>
+      <w:lvlText w:val="%1.%2.%3.%4.%5.%6.%7.%8.%9"/>
+      <w:lvlJc w:val="left"/>
+      <w:pPr>
+        <w:ind w:left="2232" w:hanging="2232"/>
+      </w:pPr>
+      <w:rPr>
+        <w:rFonts w:hint="default"/>
+      </w:rPr>
+    </w:lvl>
+  </w:abstractNum>
+  <w:abstractNum w:abstractNumId="5">
+    <w:nsid w:val="6C2810AB"/>
     <w:multiLevelType w:val="hybridMultilevel"/>
-    <w:tmpl w:val="644A09A8"/>
-    <w:lvl w:ilvl="0" w:tplc="D56659B2">
+    <w:tmpl w:val="476C8504"/>
+    <w:lvl w:ilvl="0" w:tplc="94087F9E">
       <w:start w:val="1"/>
       <w:numFmt w:val="decimal"/>
       <w:suff w:val="space"/>
@@ -441,7 +785,7 @@
         <w:rFonts w:hint="default"/>
       </w:rPr>
     </w:lvl>
-    <w:lvl w:ilvl="1" w:tplc="5B321A14">
+    <w:lvl w:ilvl="1" w:tplc="58680E5C">
       <w:start w:val="1"/>
       <w:numFmt w:val="lowerLetter"/>
       <w:lvlText w:val="%2."/>
@@ -450,7 +794,7 @@
         <w:ind w:left="1440" w:hanging="360"/>
       </w:pPr>
     </w:lvl>
-    <w:lvl w:ilvl="2" w:tplc="F5B47A92">
+    <w:lvl w:ilvl="2" w:tplc="43C068AE">
       <w:start w:val="1"/>
       <w:numFmt w:val="lowerRoman"/>
       <w:lvlText w:val="%3."/>
@@ -459,7 +803,7 @@
         <w:ind w:left="2160" w:hanging="180"/>
       </w:pPr>
     </w:lvl>
-    <w:lvl w:ilvl="3" w:tplc="AD843BC2">
+    <w:lvl w:ilvl="3" w:tplc="6A1C1530">
       <w:start w:val="1"/>
       <w:numFmt w:val="decimal"/>
       <w:lvlText w:val="%4."/>
@@ -468,7 +812,7 @@
         <w:ind w:left="2880" w:hanging="360"/>
       </w:pPr>
     </w:lvl>
-    <w:lvl w:ilvl="4" w:tplc="D90E8FFA">
+    <w:lvl w:ilvl="4" w:tplc="2DB86F5C">
       <w:start w:val="1"/>
       <w:numFmt w:val="lowerLetter"/>
       <w:lvlText w:val="%5."/>
@@ -477,7 +821,7 @@
         <w:ind w:left="3600" w:hanging="360"/>
       </w:pPr>
     </w:lvl>
-    <w:lvl w:ilvl="5" w:tplc="F0522C4E">
+    <w:lvl w:ilvl="5" w:tplc="A7A6F5FA">
       <w:start w:val="1"/>
       <w:numFmt w:val="lowerRoman"/>
       <w:lvlText w:val="%6."/>
@@ -486,7 +830,7 @@
         <w:ind w:left="4320" w:hanging="180"/>
       </w:pPr>
     </w:lvl>
-    <w:lvl w:ilvl="6" w:tplc="368A9EB4">
+    <w:lvl w:ilvl="6" w:tplc="F9803E7E">
       <w:start w:val="1"/>
       <w:numFmt w:val="decimal"/>
       <w:lvlText w:val="%7."/>
@@ -495,7 +839,7 @@
         <w:ind w:left="5040" w:hanging="360"/>
       </w:pPr>
     </w:lvl>
-    <w:lvl w:ilvl="7" w:tplc="C608D334">
+    <w:lvl w:ilvl="7" w:tplc="DC621AD8">
       <w:start w:val="1"/>
       <w:numFmt w:val="lowerLetter"/>
       <w:lvlText w:val="%8."/>
@@ -504,7 +848,7 @@
         <w:ind w:left="5760" w:hanging="360"/>
       </w:pPr>
     </w:lvl>
-    <w:lvl w:ilvl="8" w:tplc="F1A4B178">
+    <w:lvl w:ilvl="8" w:tplc="5582B462">
       <w:start w:val="1"/>
       <w:numFmt w:val="lowerRoman"/>
       <w:lvlText w:val="%9."/>
@@ -514,352 +858,11 @@
       </w:pPr>
     </w:lvl>
   </w:abstractNum>
-  <w:abstractNum w:abstractNumId="3">
-    <w:nsid w:val="65AF3473"/>
-    <w:multiLevelType w:val="multilevel"/>
-    <w:tmpl w:val="A0D2FF2C"/>
-    <w:lvl w:ilvl="0">
-      <w:start w:val="1"/>
-      <w:numFmt w:val="decimal"/>
-      <w:lvlText w:val="%1."/>
-      <w:lvlJc w:val="left"/>
-      <w:pPr>
-        <w:ind w:left="360" w:hanging="360"/>
-      </w:pPr>
-      <w:rPr>
-        <w:rFonts w:hint="default"/>
-      </w:rPr>
-    </w:lvl>
-    <w:lvl w:ilvl="1">
-      <w:start w:val="1"/>
-      <w:numFmt w:val="lowerLetter"/>
-      <w:lvlText w:val="%2)"/>
-      <w:lvlJc w:val="left"/>
-      <w:pPr>
-        <w:ind w:left="720" w:hanging="360"/>
-      </w:pPr>
-      <w:rPr>
-        <w:rFonts w:hint="default"/>
-      </w:rPr>
-    </w:lvl>
-    <w:lvl w:ilvl="2">
-      <w:start w:val="1"/>
-      <w:numFmt w:val="lowerRoman"/>
-      <w:lvlText w:val="%3)"/>
-      <w:lvlJc w:val="left"/>
-      <w:pPr>
-        <w:ind w:left="1080" w:hanging="360"/>
-      </w:pPr>
-      <w:rPr>
-        <w:rFonts w:hint="default"/>
-      </w:rPr>
-    </w:lvl>
-    <w:lvl w:ilvl="3">
-      <w:start w:val="1"/>
-      <w:numFmt w:val="upperRoman"/>
-      <w:lvlText w:val="%4)"/>
-      <w:lvlJc w:val="left"/>
-      <w:pPr>
-        <w:ind w:left="1440" w:hanging="360"/>
-      </w:pPr>
-      <w:rPr>
-        <w:rFonts w:hint="default"/>
-      </w:rPr>
-    </w:lvl>
-    <w:lvl w:ilvl="4">
-      <w:start w:val="1"/>
-      <w:numFmt w:val="lowerLetter"/>
-      <w:lvlText w:val="(%5)"/>
-      <w:lvlJc w:val="left"/>
-      <w:pPr>
-        <w:ind w:left="1800" w:hanging="360"/>
-      </w:pPr>
-      <w:rPr>
-        <w:rFonts w:hint="default"/>
-      </w:rPr>
-    </w:lvl>
-    <w:lvl w:ilvl="5">
-      <w:start w:val="1"/>
-      <w:numFmt w:val="lowerRoman"/>
-      <w:lvlText w:val="(%6)"/>
-      <w:lvlJc w:val="left"/>
-      <w:pPr>
-        <w:ind w:left="2160" w:hanging="360"/>
-      </w:pPr>
-      <w:rPr>
-        <w:rFonts w:hint="default"/>
-      </w:rPr>
-    </w:lvl>
-    <w:lvl w:ilvl="6">
-      <w:start w:val="1"/>
-      <w:numFmt w:val="decimal"/>
-      <w:lvlText w:val="%7."/>
-      <w:lvlJc w:val="left"/>
-      <w:pPr>
-        <w:ind w:left="2520" w:hanging="360"/>
-      </w:pPr>
-      <w:rPr>
-        <w:rFonts w:hint="default"/>
-      </w:rPr>
-    </w:lvl>
-    <w:lvl w:ilvl="7">
-      <w:start w:val="1"/>
-      <w:numFmt w:val="lowerLetter"/>
-      <w:lvlText w:val="%8."/>
-      <w:lvlJc w:val="left"/>
-      <w:pPr>
-        <w:ind w:left="2880" w:hanging="360"/>
-      </w:pPr>
-      <w:rPr>
-        <w:rFonts w:hint="default"/>
-      </w:rPr>
-    </w:lvl>
-    <w:lvl w:ilvl="8">
-      <w:start w:val="1"/>
-      <w:numFmt w:val="lowerRoman"/>
-      <w:lvlText w:val="%9."/>
-      <w:lvlJc w:val="left"/>
-      <w:pPr>
-        <w:ind w:left="3240" w:hanging="360"/>
-      </w:pPr>
-      <w:rPr>
-        <w:rFonts w:hint="default"/>
-      </w:rPr>
-    </w:lvl>
-  </w:abstractNum>
-  <w:abstractNum w:abstractNumId="4">
-    <w:nsid w:val="72B429D6"/>
-    <w:multiLevelType w:val="multilevel"/>
-    <w:tmpl w:val="7EF64AAC"/>
-    <w:lvl w:ilvl="0">
-      <w:start w:val="1"/>
-      <w:numFmt w:val="upperLetter"/>
-      <w:suff w:val="nothing"/>
-      <w:lvlText w:val="Annex %1: "/>
-      <w:lvlJc w:val="left"/>
-      <w:pPr>
-        <w:ind w:left="0" w:firstLine="0"/>
-      </w:pPr>
-      <w:rPr>
-        <w:rFonts w:hint="default"/>
-      </w:rPr>
-    </w:lvl>
-    <w:lvl w:ilvl="1">
-      <w:start w:val="1"/>
-      <w:numFmt w:val="decimal"/>
-      <w:lvlText w:val="%1.%2"/>
-      <w:lvlJc w:val="left"/>
-      <w:pPr>
-        <w:ind w:left="720" w:hanging="720"/>
-      </w:pPr>
-      <w:rPr>
-        <w:rFonts w:hint="default"/>
-      </w:rPr>
-    </w:lvl>
-    <w:lvl w:ilvl="2">
-      <w:start w:val="1"/>
-      <w:numFmt w:val="decimal"/>
-      <w:lvlText w:val="%1.%2.%3"/>
-      <w:lvlJc w:val="left"/>
-      <w:pPr>
-        <w:ind w:left="936" w:hanging="936"/>
-      </w:pPr>
-      <w:rPr>
-        <w:rFonts w:hint="default"/>
-      </w:rPr>
-    </w:lvl>
-    <w:lvl w:ilvl="3">
-      <w:start w:val="1"/>
-      <w:numFmt w:val="decimal"/>
-      <w:lvlText w:val="%1.%2.%3.%4"/>
-      <w:lvlJc w:val="left"/>
-      <w:pPr>
-        <w:ind w:left="1152" w:hanging="1152"/>
-      </w:pPr>
-      <w:rPr>
-        <w:rFonts w:hint="default"/>
-      </w:rPr>
-    </w:lvl>
-    <w:lvl w:ilvl="4">
-      <w:start w:val="1"/>
-      <w:numFmt w:val="decimal"/>
-      <w:lvlText w:val="%1.%2.%3.%4.%5"/>
-      <w:lvlJc w:val="left"/>
-      <w:pPr>
-        <w:ind w:left="1368" w:hanging="1368"/>
-      </w:pPr>
-      <w:rPr>
-        <w:rFonts w:hint="default"/>
-      </w:rPr>
-    </w:lvl>
-    <w:lvl w:ilvl="5">
-      <w:start w:val="1"/>
-      <w:numFmt w:val="decimal"/>
-      <w:lvlText w:val="%1.%2.%3.%4.%5.%6"/>
-      <w:lvlJc w:val="left"/>
-      <w:pPr>
-        <w:ind w:left="1584" w:hanging="1584"/>
-      </w:pPr>
-      <w:rPr>
-        <w:rFonts w:hint="default"/>
-      </w:rPr>
-    </w:lvl>
-    <w:lvl w:ilvl="6">
-      <w:start w:val="1"/>
-      <w:numFmt w:val="decimal"/>
-      <w:lvlText w:val="%1.%2.%3.%4.%5.%6.%7"/>
-      <w:lvlJc w:val="left"/>
-      <w:pPr>
-        <w:ind w:left="1800" w:hanging="1800"/>
-      </w:pPr>
-      <w:rPr>
-        <w:rFonts w:hint="default"/>
-      </w:rPr>
-    </w:lvl>
-    <w:lvl w:ilvl="7">
-      <w:start w:val="1"/>
-      <w:numFmt w:val="decimal"/>
-      <w:lvlText w:val="%1.%2.%3.%4.%5.%6.%7.%8"/>
-      <w:lvlJc w:val="left"/>
-      <w:pPr>
-        <w:ind w:left="2016" w:hanging="2016"/>
-      </w:pPr>
-      <w:rPr>
-        <w:rFonts w:hint="default"/>
-      </w:rPr>
-    </w:lvl>
-    <w:lvl w:ilvl="8">
-      <w:start w:val="1"/>
-      <w:numFmt w:val="decimal"/>
-      <w:lvlText w:val="%1.%2.%3.%4.%5.%6.%7.%8.%9"/>
-      <w:lvlJc w:val="left"/>
-      <w:pPr>
-        <w:ind w:left="2232" w:hanging="2232"/>
-      </w:pPr>
-      <w:rPr>
-        <w:rFonts w:hint="default"/>
-      </w:rPr>
-    </w:lvl>
-  </w:abstractNum>
-  <w:abstractNum w:abstractNumId="5">
-    <w:nsid w:val="7BAA0AEF"/>
-    <w:multiLevelType w:val="multilevel"/>
-    <w:tmpl w:val="4434DDAC"/>
-    <w:lvl w:ilvl="0">
-      <w:start w:val="1"/>
-      <w:numFmt w:val="bullet"/>
-      <w:lvlText w:val="•"/>
-      <w:lvlJc w:val="left"/>
-      <w:pPr>
-        <w:ind w:left="360" w:firstLine="0"/>
-      </w:pPr>
-      <w:rPr>
-        <w:rFonts w:ascii="Symbol" w:hAnsi="Symbol" w:hint="default"/>
-        <w:color w:val="auto"/>
-      </w:rPr>
-    </w:lvl>
-    <w:lvl w:ilvl="1">
-      <w:start w:val="1"/>
-      <w:numFmt w:val="bullet"/>
-      <w:lvlText w:val=""/>
-      <w:lvlJc w:val="left"/>
-      <w:pPr>
-        <w:ind w:left="720" w:hanging="360"/>
-      </w:pPr>
-      <w:rPr>
-        <w:rFonts w:ascii="Symbol" w:hAnsi="Symbol" w:hint="default"/>
-        <w:color w:val="auto"/>
-      </w:rPr>
-    </w:lvl>
-    <w:lvl w:ilvl="2">
-      <w:start w:val="1"/>
-      <w:numFmt w:val="bullet"/>
-      <w:lvlText w:val="*"/>
-      <w:lvlJc w:val="left"/>
-      <w:pPr>
-        <w:ind w:left="1080" w:hanging="360"/>
-      </w:pPr>
-      <w:rPr>
-        <w:rFonts w:ascii="Symbol" w:hAnsi="Symbol" w:hint="default"/>
-        <w:color w:val="auto"/>
-      </w:rPr>
-    </w:lvl>
-    <w:lvl w:ilvl="3">
-      <w:start w:val="1"/>
-      <w:numFmt w:val="bullet"/>
-      <w:lvlText w:val="+"/>
-      <w:lvlJc w:val="left"/>
-      <w:pPr>
-        <w:ind w:left="1440" w:hanging="360"/>
-      </w:pPr>
-      <w:rPr>
-        <w:rFonts w:ascii="Symbol" w:hAnsi="Symbol" w:hint="default"/>
-        <w:color w:val="auto"/>
-      </w:rPr>
-    </w:lvl>
-    <w:lvl w:ilvl="4">
-      <w:start w:val="1"/>
-      <w:numFmt w:val="bullet"/>
-      <w:lvlText w:val="•"/>
-      <w:lvlJc w:val="left"/>
-      <w:pPr>
-        <w:ind w:left="1800" w:hanging="360"/>
-      </w:pPr>
-      <w:rPr>
-        <w:rFonts w:ascii="Symbol" w:hAnsi="Symbol" w:hint="default"/>
-        <w:color w:val="auto"/>
-      </w:rPr>
-    </w:lvl>
-    <w:lvl w:ilvl="5">
-      <w:start w:val="1"/>
-      <w:numFmt w:val="bullet"/>
-      <w:lvlText w:val="•"/>
-      <w:lvlJc w:val="left"/>
-      <w:pPr>
-        <w:ind w:left="2160" w:hanging="360"/>
-      </w:pPr>
-      <w:rPr>
-        <w:rFonts w:ascii="Symbol" w:hAnsi="Symbol" w:hint="default"/>
-        <w:color w:val="auto"/>
-      </w:rPr>
-    </w:lvl>
-    <w:lvl w:ilvl="6">
-      <w:start w:val="1"/>
-      <w:numFmt w:val="bullet"/>
-      <w:lvlText w:val="•"/>
-      <w:lvlJc w:val="left"/>
-      <w:pPr>
-        <w:ind w:left="2520" w:hanging="360"/>
-      </w:pPr>
-      <w:rPr>
-        <w:rFonts w:ascii="Symbol" w:hAnsi="Symbol" w:hint="default"/>
-        <w:color w:val="auto"/>
-      </w:rPr>
-    </w:lvl>
-    <w:lvl w:ilvl="7">
-      <w:start w:val="1"/>
-      <w:numFmt w:val="bullet"/>
-      <w:lvlText w:val="•"/>
-      <w:lvlJc w:val="left"/>
-      <w:pPr>
-        <w:ind w:left="2880" w:hanging="360"/>
-      </w:pPr>
-      <w:rPr>
-        <w:rFonts w:ascii="Symbol" w:hAnsi="Symbol" w:hint="default"/>
-        <w:color w:val="auto"/>
-      </w:rPr>
-    </w:lvl>
-    <w:lvl w:ilvl="8">
-      <w:numFmt w:val="decimal"/>
-      <w:lvlText w:val=""/>
-      <w:lvlJc w:val="left"/>
-    </w:lvl>
-  </w:abstractNum>
   <w:abstractNum w:abstractNumId="6">
-    <w:nsid w:val="7BC21640"/>
+    <w:nsid w:val="7E1E22BE"/>
     <w:multiLevelType w:val="hybridMultilevel"/>
-    <w:tmpl w:val="8FC2A688"/>
-    <w:lvl w:ilvl="0" w:tplc="39D4D3CC">
+    <w:tmpl w:val="364667EA"/>
+    <w:lvl w:ilvl="0" w:tplc="00ECB94A">
       <w:start w:val="1"/>
       <w:numFmt w:val="decimal"/>
       <w:suff w:val="space"/>
@@ -872,7 +875,7 @@
         <w:rFonts w:hint="default"/>
       </w:rPr>
     </w:lvl>
-    <w:lvl w:ilvl="1" w:tplc="B3B2292E">
+    <w:lvl w:ilvl="1" w:tplc="02D4E858">
       <w:start w:val="1"/>
       <w:numFmt w:val="lowerLetter"/>
       <w:lvlText w:val="%2."/>
@@ -881,7 +884,7 @@
         <w:ind w:left="1440" w:hanging="360"/>
       </w:pPr>
     </w:lvl>
-    <w:lvl w:ilvl="2" w:tplc="2EB66DF6">
+    <w:lvl w:ilvl="2" w:tplc="3F18FE76">
       <w:start w:val="1"/>
       <w:numFmt w:val="lowerRoman"/>
       <w:lvlText w:val="%3."/>
@@ -890,7 +893,7 @@
         <w:ind w:left="2160" w:hanging="180"/>
       </w:pPr>
     </w:lvl>
-    <w:lvl w:ilvl="3" w:tplc="157EDA8E">
+    <w:lvl w:ilvl="3" w:tplc="BD5266C2">
       <w:start w:val="1"/>
       <w:numFmt w:val="decimal"/>
       <w:lvlText w:val="%4."/>
@@ -899,7 +902,7 @@
         <w:ind w:left="2880" w:hanging="360"/>
       </w:pPr>
     </w:lvl>
-    <w:lvl w:ilvl="4" w:tplc="136EAA92">
+    <w:lvl w:ilvl="4" w:tplc="B87E5004">
       <w:start w:val="1"/>
       <w:numFmt w:val="lowerLetter"/>
       <w:lvlText w:val="%5."/>
@@ -908,7 +911,7 @@
         <w:ind w:left="3600" w:hanging="360"/>
       </w:pPr>
     </w:lvl>
-    <w:lvl w:ilvl="5" w:tplc="343426E0">
+    <w:lvl w:ilvl="5" w:tplc="39C20FA2">
       <w:start w:val="1"/>
       <w:numFmt w:val="lowerRoman"/>
       <w:lvlText w:val="%6."/>
@@ -917,7 +920,7 @@
         <w:ind w:left="4320" w:hanging="180"/>
       </w:pPr>
     </w:lvl>
-    <w:lvl w:ilvl="6" w:tplc="D32E0756">
+    <w:lvl w:ilvl="6" w:tplc="025866F2">
       <w:start w:val="1"/>
       <w:numFmt w:val="decimal"/>
       <w:lvlText w:val="%7."/>
@@ -926,7 +929,7 @@
         <w:ind w:left="5040" w:hanging="360"/>
       </w:pPr>
     </w:lvl>
-    <w:lvl w:ilvl="7" w:tplc="DEDC4082">
+    <w:lvl w:ilvl="7" w:tplc="E044453C">
       <w:start w:val="1"/>
       <w:numFmt w:val="lowerLetter"/>
       <w:lvlText w:val="%8."/>
@@ -935,7 +938,7 @@
         <w:ind w:left="5760" w:hanging="360"/>
       </w:pPr>
     </w:lvl>
-    <w:lvl w:ilvl="8" w:tplc="31F605EC">
+    <w:lvl w:ilvl="8" w:tplc="85C41ACE">
       <w:start w:val="1"/>
       <w:numFmt w:val="lowerRoman"/>
       <w:lvlText w:val="%9."/>
@@ -949,7 +952,7 @@
     <w:abstractNumId w:val="0"/>
   </w:num>
   <w:num w:numId="2">
-    <w:abstractNumId w:val="5"/>
+    <w:abstractNumId w:val="1"/>
   </w:num>
   <w:num w:numId="3">
     <w:abstractNumId w:val="4"/>
@@ -958,10 +961,10 @@
     <w:abstractNumId w:val="6"/>
   </w:num>
   <w:num w:numId="5">
-    <w:abstractNumId w:val="1"/>
+    <w:abstractNumId w:val="2"/>
   </w:num>
   <w:num w:numId="6">
-    <w:abstractNumId w:val="2"/>
+    <w:abstractNumId w:val="5"/>
   </w:num>
   <w:num w:numId="7">
     <w:abstractNumId w:val="3"/>
@@ -994,7 +997,7 @@
     </w:lvlOverride>
   </w:num>
   <w:num w:numId="8">
-    <w:abstractNumId w:val="5"/>
+    <w:abstractNumId w:val="1"/>
   </w:num>
 </w:numbering>
 </file>
@@ -1362,6 +1365,7 @@
   <w:style w:type="character" w:customStyle="1" w:styleId="teipersName">
     <w:name w:val="tei_persName"/>
     <w:basedOn w:val="DefaultParagraphFont"/>
+    <w:link w:val="teipersNamePara"/>
     <w:qFormat/>
     <w:rsid w:val="00741F74"/>
     <w:rPr>
@@ -1409,25 +1413,24 @@
       <w:color w:val="D99594" w:themeColor="accent2" w:themeTint="99"/>
     </w:rPr>
   </w:style>
-  <w:style w:type="paragraph" w:customStyle="1" w:styleId="egXML">
-    <w:name w:val="egXML"/>
-    <w:basedOn w:val="Normal"/>
-    <w:qFormat/>
-    <w:rPr>
-      <w:rFonts w:ascii="Courier" w:hAnsi="Courier"/>
-      <w:sz w:val="20"/>
-    </w:rPr>
-  </w:style>
-  <w:style w:type="paragraph" w:customStyle="1" w:styleId="egXMLTable">
-    <w:name w:val="egXMLTable"/>
-    <w:basedOn w:val="Normal"/>
-    <w:qFormat/>
-    <w:pPr>
-      <w:spacing w:before="80" w:after="0"/>
-    </w:pPr>
-    <w:rPr>
-      <w:rFonts w:ascii="Courier" w:hAnsi="Courier"/>
-      <w:sz w:val="18"/>
+  <w:style w:type="character" w:customStyle="1" w:styleId="teiPersonne">
+    <w:name w:val="tei_Personne"/>
+    <w:basedOn w:val="teipersName"/>
+    <w:uiPriority w:val="1"/>
+    <w:qFormat/>
+    <w:rsid w:val="006C5138"/>
+    <w:rPr>
+      <w:color w:val="008000"/>
+    </w:rPr>
+  </w:style>
+  <w:style w:type="character" w:customStyle="1" w:styleId="teiOulipen">
+    <w:name w:val="tei_Oulipen"/>
+    <w:basedOn w:val="teipersName"/>
+    <w:uiPriority w:val="1"/>
+    <w:qFormat/>
+    <w:rsid w:val="006C5138"/>
+    <w:rPr>
+      <w:color w:val="008000"/>
     </w:rPr>
   </w:style>
   <w:style w:type="paragraph" w:customStyle="1" w:styleId="teicloser">
@@ -1452,6 +1455,18 @@
     <w:rsid w:val="00E95027"/>
     <w:rPr>
       <w:color w:val="8DB3E2" w:themeColor="text2" w:themeTint="66"/>
+    </w:rPr>
+  </w:style>
+  <w:style w:type="paragraph" w:customStyle="1" w:styleId="teipersNamePara">
+    <w:name w:val="tei_persName Para"/>
+    <w:basedOn w:val="Normal"/>
+    <w:link w:val="teipersName"/>
+    <w:rsid w:val="00E00228"/>
+    <w:rPr>
+      <w:color w:val="008000"/>
+      <w:sz w:val="20"/>
+      <w:szCs w:val="20"/>
+      <w:lang w:val="en-GB" w:eastAsia="en-US"/>
     </w:rPr>
   </w:style>
 </w:styles>
@@ -1820,6 +1835,7 @@
   <w:style w:type="character" w:customStyle="1" w:styleId="teipersName">
     <w:name w:val="tei_persName"/>
     <w:basedOn w:val="DefaultParagraphFont"/>
+    <w:link w:val="teipersNamePara"/>
     <w:qFormat/>
     <w:rsid w:val="00741F74"/>
     <w:rPr>
@@ -1867,25 +1883,24 @@
       <w:color w:val="D99594" w:themeColor="accent2" w:themeTint="99"/>
     </w:rPr>
   </w:style>
-  <w:style w:type="paragraph" w:customStyle="1" w:styleId="egXML">
-    <w:name w:val="egXML"/>
-    <w:basedOn w:val="Normal"/>
-    <w:qFormat/>
-    <w:rPr>
-      <w:rFonts w:ascii="Courier" w:hAnsi="Courier"/>
-      <w:sz w:val="20"/>
-    </w:rPr>
-  </w:style>
-  <w:style w:type="paragraph" w:customStyle="1" w:styleId="egXMLTable">
-    <w:name w:val="egXMLTable"/>
-    <w:basedOn w:val="Normal"/>
-    <w:qFormat/>
-    <w:pPr>
-      <w:spacing w:before="80" w:after="0"/>
-    </w:pPr>
-    <w:rPr>
-      <w:rFonts w:ascii="Courier" w:hAnsi="Courier"/>
-      <w:sz w:val="18"/>
+  <w:style w:type="character" w:customStyle="1" w:styleId="teiPersonne">
+    <w:name w:val="tei_Personne"/>
+    <w:basedOn w:val="teipersName"/>
+    <w:uiPriority w:val="1"/>
+    <w:qFormat/>
+    <w:rsid w:val="006C5138"/>
+    <w:rPr>
+      <w:color w:val="008000"/>
+    </w:rPr>
+  </w:style>
+  <w:style w:type="character" w:customStyle="1" w:styleId="teiOulipen">
+    <w:name w:val="tei_Oulipen"/>
+    <w:basedOn w:val="teipersName"/>
+    <w:uiPriority w:val="1"/>
+    <w:qFormat/>
+    <w:rsid w:val="006C5138"/>
+    <w:rPr>
+      <w:color w:val="008000"/>
     </w:rPr>
   </w:style>
   <w:style w:type="paragraph" w:customStyle="1" w:styleId="teicloser">
@@ -1910,6 +1925,18 @@
     <w:rsid w:val="00E95027"/>
     <w:rPr>
       <w:color w:val="8DB3E2" w:themeColor="text2" w:themeTint="66"/>
+    </w:rPr>
+  </w:style>
+  <w:style w:type="paragraph" w:customStyle="1" w:styleId="teipersNamePara">
+    <w:name w:val="tei_persName Para"/>
+    <w:basedOn w:val="Normal"/>
+    <w:link w:val="teipersName"/>
+    <w:rsid w:val="00E00228"/>
+    <w:rPr>
+      <w:color w:val="008000"/>
+      <w:sz w:val="20"/>
+      <w:szCs w:val="20"/>
+      <w:lang w:val="en-GB" w:eastAsia="en-US"/>
     </w:rPr>
   </w:style>
 </w:styles>

</xml_diff>